<commit_message>
Add screening question, improve readability
</commit_message>
<xml_diff>
--- a/docassemble/HousingCodeChecklist/data/templates/Repair_Demand_Letter.docx
+++ b/docassemble/HousingCodeChecklist/data/templates/Repair_Demand_Letter.docx
@@ -1,28 +1,8 @@
 
 <file path=word/document.xml><?xml version="1.0" encoding="utf-8"?>
-<w:document xmlns:wpc="http://schemas.microsoft.com/office/word/2010/wordprocessingCanvas" xmlns:cx="http://schemas.microsoft.com/office/drawing/2014/chartex" xmlns:cx1="http://schemas.microsoft.com/office/drawing/2015/9/8/chartex" xmlns:cx2="http://schemas.microsoft.com/office/drawing/2015/10/21/chartex" xmlns:cx3="http://schemas.microsoft.com/office/drawing/2016/5/9/chartex" xmlns:cx4="http://schemas.microsoft.com/office/drawing/2016/5/10/chartex" xmlns:cx5="http://schemas.microsoft.com/office/drawing/2016/5/11/chartex" xmlns:cx6="http://schemas.microsoft.com/office/drawing/2016/5/12/chartex" xmlns:cx7="http://schemas.microsoft.com/office/drawing/2016/5/13/chartex" xmlns:cx8="http://schemas.microsoft.com/office/drawing/2016/5/14/chartex" xmlns:mc="http://schemas.openxmlformats.org/markup-compatibility/2006" xmlns:aink="http://schemas.microsoft.com/office/drawing/2016/ink" xmlns:am3d="http://schemas.microsoft.com/office/drawing/2017/model3d" xmlns:o="urn:schemas-microsoft-com:office:office" xmlns:r="http://schemas.openxmlformats.org/officeDocument/2006/relationships" xmlns:m="http://schemas.openxmlformats.org/officeDocument/2006/math" xmlns:v="urn:schemas-microsoft-com:vml" xmlns:wp14="http://schemas.microsoft.com/office/word/2010/wordprocessingDrawing" xmlns:wp="http://schemas.openxmlformats.org/drawingml/2006/wordprocessingDrawing" xmlns:w10="urn:schemas-microsoft-com:office:word" xmlns:w="http://schemas.openxmlformats.org/wordprocessingml/2006/main" xmlns:w14="http://schemas.microsoft.com/office/word/2010/wordml" xmlns:w15="http://schemas.microsoft.com/office/word/2012/wordml" xmlns:w16cex="http://schemas.microsoft.com/office/word/2018/wordml/cex" xmlns:w16cid="http://schemas.microsoft.com/office/word/2016/wordml/cid" xmlns:w16="http://schemas.microsoft.com/office/word/2018/wordml" xmlns:w16se="http://schemas.microsoft.com/office/word/2015/wordml/symex" xmlns:wpg="http://schemas.microsoft.com/office/word/2010/wordprocessingGroup" xmlns:wpi="http://schemas.microsoft.com/office/word/2010/wordprocessingInk" xmlns:wne="http://schemas.microsoft.com/office/word/2006/wordml" xmlns:wps="http://schemas.microsoft.com/office/word/2010/wordprocessingShape" mc:Ignorable="w14 w15 w16se w16cid w16 w16cex wp14">
+<w:document xmlns:wpc="http://schemas.microsoft.com/office/word/2010/wordprocessingCanvas" xmlns:cx="http://schemas.microsoft.com/office/drawing/2014/chartex" xmlns:cx1="http://schemas.microsoft.com/office/drawing/2015/9/8/chartex" xmlns:cx2="http://schemas.microsoft.com/office/drawing/2015/10/21/chartex" xmlns:cx3="http://schemas.microsoft.com/office/drawing/2016/5/9/chartex" xmlns:cx4="http://schemas.microsoft.com/office/drawing/2016/5/10/chartex" xmlns:cx5="http://schemas.microsoft.com/office/drawing/2016/5/11/chartex" xmlns:cx6="http://schemas.microsoft.com/office/drawing/2016/5/12/chartex" xmlns:cx7="http://schemas.microsoft.com/office/drawing/2016/5/13/chartex" xmlns:cx8="http://schemas.microsoft.com/office/drawing/2016/5/14/chartex" xmlns:mc="http://schemas.openxmlformats.org/markup-compatibility/2006" xmlns:aink="http://schemas.microsoft.com/office/drawing/2016/ink" xmlns:am3d="http://schemas.microsoft.com/office/drawing/2017/model3d" xmlns:o="urn:schemas-microsoft-com:office:office" xmlns:oel="http://schemas.microsoft.com/office/2019/extlst" xmlns:r="http://schemas.openxmlformats.org/officeDocument/2006/relationships" xmlns:m="http://schemas.openxmlformats.org/officeDocument/2006/math" xmlns:v="urn:schemas-microsoft-com:vml" xmlns:wp14="http://schemas.microsoft.com/office/word/2010/wordprocessingDrawing" xmlns:wp="http://schemas.openxmlformats.org/drawingml/2006/wordprocessingDrawing" xmlns:w10="urn:schemas-microsoft-com:office:word" xmlns:w="http://schemas.openxmlformats.org/wordprocessingml/2006/main" xmlns:w14="http://schemas.microsoft.com/office/word/2010/wordml" xmlns:w15="http://schemas.microsoft.com/office/word/2012/wordml" xmlns:w16cex="http://schemas.microsoft.com/office/word/2018/wordml/cex" xmlns:w16cid="http://schemas.microsoft.com/office/word/2016/wordml/cid" xmlns:w16="http://schemas.microsoft.com/office/word/2018/wordml" xmlns:w16sdtdh="http://schemas.microsoft.com/office/word/2020/wordml/sdtdatahash" xmlns:w16se="http://schemas.microsoft.com/office/word/2015/wordml/symex" xmlns:wpg="http://schemas.microsoft.com/office/word/2010/wordprocessingGroup" xmlns:wpi="http://schemas.microsoft.com/office/word/2010/wordprocessingInk" xmlns:wne="http://schemas.microsoft.com/office/word/2006/wordml" xmlns:wps="http://schemas.microsoft.com/office/word/2010/wordprocessingShape" mc:Ignorable="w14 w15 w16se w16cid w16 w16cex w16sdtdh wp14">
   <w:body>
     <w:p/>
-    <w:p>
-      <w:pPr>
-        <w:rPr>
-          <w:rFonts w:ascii="Times New Roman" w:hAnsi="Times New Roman" w:cs="Times New Roman"/>
-        </w:rPr>
-      </w:pPr>
-      <w:r>
-        <w:rPr>
-          <w:rFonts w:ascii="Times New Roman" w:hAnsi="Times New Roman" w:cs="Times New Roman"/>
-        </w:rPr>
-        <w:t>Certified Mail #____________________</w:t>
-      </w:r>
-    </w:p>
-    <w:p>
-      <w:pPr>
-        <w:rPr>
-          <w:rFonts w:ascii="Times New Roman" w:hAnsi="Times New Roman" w:cs="Times New Roman"/>
-        </w:rPr>
-      </w:pPr>
-    </w:p>
     <w:tbl>
       <w:tblPr>
         <w:tblStyle w:val="TableGrid"/>
@@ -52,14 +32,12 @@
                 <w:rFonts w:ascii="Times New Roman" w:hAnsi="Times New Roman" w:cs="Times New Roman"/>
               </w:rPr>
             </w:pPr>
-            <w:proofErr w:type="gramStart"/>
             <w:r>
               <w:rPr>
                 <w:rFonts w:ascii="Times New Roman" w:hAnsi="Times New Roman" w:cs="Times New Roman"/>
               </w:rPr>
               <w:t>{{ users</w:t>
             </w:r>
-            <w:proofErr w:type="gramEnd"/>
             <w:r>
               <w:rPr>
                 <w:rFonts w:ascii="Times New Roman" w:hAnsi="Times New Roman" w:cs="Times New Roman"/>
@@ -70,14 +48,7 @@
               <w:rPr>
                 <w:rFonts w:ascii="Times New Roman" w:hAnsi="Times New Roman" w:cs="Times New Roman"/>
               </w:rPr>
-              <w:t>.</w:t>
-            </w:r>
-            <w:proofErr w:type="spellStart"/>
-            <w:r>
-              <w:rPr>
-                <w:rFonts w:ascii="Times New Roman" w:hAnsi="Times New Roman" w:cs="Times New Roman"/>
-              </w:rPr>
-              <w:t>ad</w:t>
+              <w:t>.ad</w:t>
             </w:r>
             <w:r>
               <w:rPr>
@@ -89,14 +60,7 @@
               <w:rPr>
                 <w:rFonts w:ascii="Times New Roman" w:hAnsi="Times New Roman" w:cs="Times New Roman"/>
               </w:rPr>
-              <w:t>ress_block</w:t>
-            </w:r>
-            <w:proofErr w:type="spellEnd"/>
-            <w:r>
-              <w:rPr>
-                <w:rFonts w:ascii="Times New Roman" w:hAnsi="Times New Roman" w:cs="Times New Roman"/>
-              </w:rPr>
-              <w:t>() }}</w:t>
+              <w:t>ress_block() }}</w:t>
             </w:r>
           </w:p>
         </w:tc>
@@ -112,7 +76,6 @@
                 <w:rFonts w:ascii="Times New Roman" w:hAnsi="Times New Roman" w:cs="Times New Roman"/>
               </w:rPr>
             </w:pPr>
-            <w:proofErr w:type="gramStart"/>
             <w:r>
               <w:rPr>
                 <w:rFonts w:ascii="Times New Roman" w:hAnsi="Times New Roman" w:cs="Times New Roman"/>
@@ -123,14 +86,7 @@
               <w:rPr>
                 <w:rFonts w:ascii="Times New Roman" w:hAnsi="Times New Roman" w:cs="Times New Roman"/>
               </w:rPr>
-              <w:t>today</w:t>
-            </w:r>
-            <w:proofErr w:type="gramEnd"/>
-            <w:r>
-              <w:rPr>
-                <w:rFonts w:ascii="Times New Roman" w:hAnsi="Times New Roman" w:cs="Times New Roman"/>
-              </w:rPr>
-              <w:t>()</w:t>
+              <w:t>today()</w:t>
             </w:r>
             <w:r>
               <w:rPr>
@@ -155,28 +111,18 @@
           <w:rFonts w:ascii="Times New Roman" w:hAnsi="Times New Roman" w:cs="Times New Roman"/>
         </w:rPr>
       </w:pPr>
-      <w:proofErr w:type="gramStart"/>
       <w:r>
         <w:rPr>
           <w:rFonts w:ascii="Times New Roman" w:hAnsi="Times New Roman" w:cs="Times New Roman"/>
         </w:rPr>
         <w:t xml:space="preserve">{{ </w:t>
       </w:r>
-      <w:proofErr w:type="spellStart"/>
-      <w:r>
-        <w:rPr>
-          <w:rFonts w:ascii="Times New Roman" w:hAnsi="Times New Roman" w:cs="Times New Roman"/>
-        </w:rPr>
-        <w:t>other</w:t>
-      </w:r>
-      <w:proofErr w:type="gramEnd"/>
-      <w:r>
-        <w:rPr>
-          <w:rFonts w:ascii="Times New Roman" w:hAnsi="Times New Roman" w:cs="Times New Roman"/>
-        </w:rPr>
-        <w:t>_parties</w:t>
-      </w:r>
-      <w:proofErr w:type="spellEnd"/>
+      <w:r>
+        <w:rPr>
+          <w:rFonts w:ascii="Times New Roman" w:hAnsi="Times New Roman" w:cs="Times New Roman"/>
+        </w:rPr>
+        <w:t>other_parties</w:t>
+      </w:r>
       <w:r>
         <w:rPr>
           <w:rFonts w:ascii="Times New Roman" w:hAnsi="Times New Roman" w:cs="Times New Roman"/>
@@ -187,21 +133,7 @@
         <w:rPr>
           <w:rFonts w:ascii="Times New Roman" w:hAnsi="Times New Roman" w:cs="Times New Roman"/>
         </w:rPr>
-        <w:t>.</w:t>
-      </w:r>
-      <w:proofErr w:type="spellStart"/>
-      <w:r>
-        <w:rPr>
-          <w:rFonts w:ascii="Times New Roman" w:hAnsi="Times New Roman" w:cs="Times New Roman"/>
-        </w:rPr>
-        <w:t>address_block</w:t>
-      </w:r>
-      <w:proofErr w:type="spellEnd"/>
-      <w:r>
-        <w:rPr>
-          <w:rFonts w:ascii="Times New Roman" w:hAnsi="Times New Roman" w:cs="Times New Roman"/>
-        </w:rPr>
-        <w:t>()</w:t>
+        <w:t>.address_block()</w:t>
       </w:r>
       <w:r>
         <w:rPr>
@@ -262,33 +194,11 @@
         </w:rPr>
         <w:t xml:space="preserve">Dear </w:t>
       </w:r>
-      <w:proofErr w:type="gramStart"/>
-      <w:r>
-        <w:rPr>
-          <w:rFonts w:ascii="Times New Roman" w:hAnsi="Times New Roman" w:cs="Times New Roman"/>
-        </w:rPr>
-        <w:t xml:space="preserve">{{ </w:t>
-      </w:r>
-      <w:proofErr w:type="spellStart"/>
-      <w:r>
-        <w:rPr>
-          <w:rFonts w:ascii="Times New Roman" w:hAnsi="Times New Roman" w:cs="Times New Roman"/>
-        </w:rPr>
-        <w:t>other</w:t>
-      </w:r>
-      <w:proofErr w:type="gramEnd"/>
-      <w:r>
-        <w:rPr>
-          <w:rFonts w:ascii="Times New Roman" w:hAnsi="Times New Roman" w:cs="Times New Roman"/>
-        </w:rPr>
-        <w:t>_parties</w:t>
-      </w:r>
-      <w:proofErr w:type="spellEnd"/>
-      <w:r>
-        <w:rPr>
-          <w:rFonts w:ascii="Times New Roman" w:hAnsi="Times New Roman" w:cs="Times New Roman"/>
-        </w:rPr>
-        <w:t xml:space="preserve"> }}</w:t>
+      <w:r>
+        <w:rPr>
+          <w:rFonts w:ascii="Times New Roman" w:hAnsi="Times New Roman" w:cs="Times New Roman"/>
+        </w:rPr>
+        <w:t>{{ other_parties }}</w:t>
       </w:r>
       <w:r>
         <w:rPr>
@@ -352,27 +262,13 @@
         <w:rPr>
           <w:rFonts w:ascii="Times New Roman" w:hAnsi="Times New Roman" w:cs="Times New Roman"/>
         </w:rPr>
-        <w:t>.</w:t>
-      </w:r>
-      <w:proofErr w:type="spellStart"/>
-      <w:r>
-        <w:rPr>
-          <w:rFonts w:ascii="Times New Roman" w:hAnsi="Times New Roman" w:cs="Times New Roman"/>
-        </w:rPr>
-        <w:t>address</w:t>
-      </w:r>
-      <w:r>
-        <w:rPr>
-          <w:rFonts w:ascii="Times New Roman" w:hAnsi="Times New Roman" w:cs="Times New Roman"/>
-        </w:rPr>
-        <w:t>.on_one_line</w:t>
-      </w:r>
-      <w:proofErr w:type="spellEnd"/>
-      <w:r>
-        <w:rPr>
-          <w:rFonts w:ascii="Times New Roman" w:hAnsi="Times New Roman" w:cs="Times New Roman"/>
-        </w:rPr>
-        <w:t>()</w:t>
+        <w:t>.address</w:t>
+      </w:r>
+      <w:r>
+        <w:rPr>
+          <w:rFonts w:ascii="Times New Roman" w:hAnsi="Times New Roman" w:cs="Times New Roman"/>
+        </w:rPr>
+        <w:t>.on_one_line()</w:t>
       </w:r>
       <w:r>
         <w:rPr>
@@ -398,113 +294,292 @@
         <w:rPr>
           <w:rFonts w:ascii="Times New Roman" w:hAnsi="Times New Roman" w:cs="Times New Roman"/>
         </w:rPr>
-        <w:t xml:space="preserve">and have been a tenant of yours for the past {{ </w:t>
-      </w:r>
-      <w:proofErr w:type="spellStart"/>
-      <w:r>
-        <w:rPr>
-          <w:rFonts w:ascii="Times New Roman" w:hAnsi="Times New Roman" w:cs="Times New Roman"/>
-        </w:rPr>
-        <w:t>time_frame</w:t>
-      </w:r>
-      <w:proofErr w:type="spellEnd"/>
-      <w:r>
-        <w:rPr>
-          <w:rFonts w:ascii="Times New Roman" w:hAnsi="Times New Roman" w:cs="Times New Roman"/>
-        </w:rPr>
-        <w:t xml:space="preserve"> }}. Since {{ </w:t>
-      </w:r>
-      <w:proofErr w:type="spellStart"/>
-      <w:r>
-        <w:rPr>
-          <w:rFonts w:ascii="Times New Roman" w:hAnsi="Times New Roman" w:cs="Times New Roman"/>
-        </w:rPr>
-        <w:t>notification_date</w:t>
-      </w:r>
-      <w:proofErr w:type="spellEnd"/>
-      <w:r>
-        <w:rPr>
-          <w:rFonts w:ascii="Times New Roman" w:hAnsi="Times New Roman" w:cs="Times New Roman"/>
-        </w:rPr>
-        <w:t xml:space="preserve"> }}, I have repeatedly notified you about defective conditions in my apartment and requested that you make the necessary repairs</w:t>
-      </w:r>
-      <w:r>
-        <w:rPr>
-          <w:rFonts w:ascii="Times New Roman" w:hAnsi="Times New Roman" w:cs="Times New Roman"/>
-        </w:rPr>
-        <w:t xml:space="preserve">{% if </w:t>
-      </w:r>
-      <w:proofErr w:type="spellStart"/>
-      <w:r>
-        <w:rPr>
-          <w:rFonts w:ascii="Times New Roman" w:hAnsi="Times New Roman" w:cs="Times New Roman"/>
-        </w:rPr>
-        <w:t>written_notification</w:t>
-      </w:r>
-      <w:proofErr w:type="spellEnd"/>
-      <w:r>
-        <w:rPr>
-          <w:rFonts w:ascii="Times New Roman" w:hAnsi="Times New Roman" w:cs="Times New Roman"/>
-        </w:rPr>
-        <w:t xml:space="preserve"> == True %}</w:t>
-      </w:r>
-      <w:r>
-        <w:rPr>
-          <w:rFonts w:ascii="Times New Roman" w:hAnsi="Times New Roman" w:cs="Times New Roman"/>
-        </w:rPr>
-        <w:t xml:space="preserve">, including in writing on {{ </w:t>
-      </w:r>
-      <w:proofErr w:type="spellStart"/>
-      <w:r>
-        <w:rPr>
-          <w:rFonts w:ascii="Times New Roman" w:hAnsi="Times New Roman" w:cs="Times New Roman"/>
-        </w:rPr>
-        <w:t>letter_date</w:t>
-      </w:r>
-      <w:proofErr w:type="spellEnd"/>
+        <w:t xml:space="preserve">and have been a tenant of yours </w:t>
+      </w:r>
+      <w:r>
+        <w:rPr>
+          <w:rFonts w:ascii="Times New Roman" w:hAnsi="Times New Roman" w:cs="Times New Roman"/>
+        </w:rPr>
+        <w:t>since</w:t>
+      </w:r>
+      <w:r>
+        <w:rPr>
+          <w:rFonts w:ascii="Times New Roman" w:hAnsi="Times New Roman" w:cs="Times New Roman"/>
+        </w:rPr>
+        <w:t xml:space="preserve"> {{ </w:t>
+      </w:r>
+      <w:r>
+        <w:rPr>
+          <w:rFonts w:ascii="Times New Roman" w:hAnsi="Times New Roman" w:cs="Times New Roman"/>
+        </w:rPr>
+        <w:t>tenant_movein_date</w:t>
+      </w:r>
+      <w:r>
+        <w:rPr>
+          <w:rFonts w:ascii="Times New Roman" w:hAnsi="Times New Roman" w:cs="Times New Roman"/>
+        </w:rPr>
+        <w:t xml:space="preserve"> }}. Since {{ notification_date }}, I have repeatedly notified you about defective conditions in my apartment and requested that you make the necessary repairs</w:t>
+      </w:r>
+      <w:r>
+        <w:rPr>
+          <w:rFonts w:ascii="Times New Roman" w:hAnsi="Times New Roman" w:cs="Times New Roman"/>
+        </w:rPr>
+        <w:t>{% if written_notification == True %}</w:t>
+      </w:r>
+      <w:r>
+        <w:rPr>
+          <w:rFonts w:ascii="Times New Roman" w:hAnsi="Times New Roman" w:cs="Times New Roman"/>
+        </w:rPr>
+        <w:t>, including in writing on {{ letter_date }}</w:t>
+      </w:r>
+      <w:r>
+        <w:rPr>
+          <w:rFonts w:ascii="Times New Roman" w:hAnsi="Times New Roman" w:cs="Times New Roman"/>
+        </w:rPr>
+        <w:t>.</w:t>
+      </w:r>
+      <w:r>
+        <w:rPr>
+          <w:rFonts w:ascii="Times New Roman" w:hAnsi="Times New Roman" w:cs="Times New Roman"/>
+        </w:rPr>
+        <w:t>{% else %}.{% endif %}</w:t>
+      </w:r>
+      <w:r>
+        <w:rPr>
+          <w:rFonts w:ascii="Times New Roman" w:hAnsi="Times New Roman" w:cs="Times New Roman"/>
+        </w:rPr>
+        <w:t xml:space="preserve"> You have, in turn, repeatedly ignored these requests. This constitutes a wilful violation of Chapter 93A.</w:t>
+      </w:r>
+    </w:p>
+    <w:p>
+      <w:pPr>
+        <w:rPr>
+          <w:rFonts w:ascii="Times New Roman" w:hAnsi="Times New Roman" w:cs="Times New Roman"/>
+        </w:rPr>
+      </w:pPr>
+    </w:p>
+    <w:p>
+      <w:pPr>
+        <w:rPr>
+          <w:rFonts w:ascii="Times New Roman" w:hAnsi="Times New Roman" w:cs="Times New Roman"/>
+        </w:rPr>
+      </w:pPr>
+      <w:r>
+        <w:rPr>
+          <w:rFonts w:ascii="Times New Roman" w:hAnsi="Times New Roman" w:cs="Times New Roman"/>
+        </w:rPr>
+        <w:t>Under Chapter 93A it is an unfair and deceptive act to rent an apartment with housing conditions that violate the state sanitary code. The presence of serious violations of the state sanitary code and repeated refusal to repair these conditions also constitutes a breach of the implied warranty of habitability. The violations of the state sanitary code that you have refused to repair include, but are not limited to</w:t>
+      </w:r>
+      <w:r>
+        <w:rPr>
+          <w:rFonts w:ascii="Times New Roman" w:hAnsi="Times New Roman" w:cs="Times New Roman"/>
+        </w:rPr>
+        <w:t xml:space="preserve"> </w:t>
+      </w:r>
+      <w:r>
+        <w:rPr>
+          <w:rFonts w:ascii="Times New Roman" w:hAnsi="Times New Roman" w:cs="Times New Roman"/>
+        </w:rPr>
+        <w:t>{{ tenant_repair_issue_description }}</w:t>
+      </w:r>
+      <w:r>
+        <w:rPr>
+          <w:rFonts w:ascii="Times New Roman" w:hAnsi="Times New Roman" w:cs="Times New Roman"/>
+        </w:rPr>
+        <w:t>.</w:t>
+      </w:r>
+    </w:p>
+    <w:p>
+      <w:pPr>
+        <w:rPr>
+          <w:rFonts w:ascii="Times New Roman" w:hAnsi="Times New Roman" w:cs="Times New Roman"/>
+        </w:rPr>
+      </w:pPr>
+    </w:p>
+    <w:p>
+      <w:pPr>
+        <w:rPr>
+          <w:rFonts w:ascii="Times New Roman" w:hAnsi="Times New Roman" w:cs="Times New Roman"/>
+        </w:rPr>
+      </w:pPr>
+      <w:r>
+        <w:rPr>
+          <w:rFonts w:ascii="Times New Roman" w:hAnsi="Times New Roman" w:cs="Times New Roman"/>
+        </w:rPr>
+        <w:t>I have experienced substantial interference with the use and enjoyment of my home because of the serious conditions that you have failed to repair.</w:t>
+      </w:r>
+      <w:r>
+        <w:rPr>
+          <w:rFonts w:ascii="Times New Roman" w:hAnsi="Times New Roman" w:cs="Times New Roman"/>
+        </w:rPr>
+        <w:t xml:space="preserve"> </w:t>
+      </w:r>
+      <w:r>
+        <w:rPr>
+          <w:rFonts w:ascii="Times New Roman" w:hAnsi="Times New Roman" w:cs="Times New Roman"/>
+        </w:rPr>
+        <w:t>{{</w:t>
+      </w:r>
+      <w:r>
+        <w:rPr>
+          <w:rFonts w:ascii="Times New Roman" w:hAnsi="Times New Roman" w:cs="Times New Roman"/>
+        </w:rPr>
+        <w:t xml:space="preserve"> </w:t>
+      </w:r>
+      <w:r>
+        <w:rPr>
+          <w:rFonts w:ascii="Times New Roman" w:hAnsi="Times New Roman" w:cs="Times New Roman"/>
+        </w:rPr>
+        <w:t>e</w:t>
+      </w:r>
+      <w:r>
+        <w:rPr>
+          <w:rFonts w:ascii="Times New Roman" w:hAnsi="Times New Roman" w:cs="Times New Roman"/>
+        </w:rPr>
+        <w:t>ffect</w:t>
+      </w:r>
+      <w:r>
+        <w:rPr>
+          <w:rFonts w:ascii="Times New Roman" w:hAnsi="Times New Roman" w:cs="Times New Roman"/>
+        </w:rPr>
+        <w:t>_of</w:t>
+      </w:r>
+      <w:r>
+        <w:rPr>
+          <w:rFonts w:ascii="Times New Roman" w:hAnsi="Times New Roman" w:cs="Times New Roman"/>
+        </w:rPr>
+        <w:t>_</w:t>
+      </w:r>
+      <w:r>
+        <w:rPr>
+          <w:rFonts w:ascii="Times New Roman" w:hAnsi="Times New Roman" w:cs="Times New Roman"/>
+        </w:rPr>
+        <w:t>conditions</w:t>
+      </w:r>
       <w:r>
         <w:rPr>
           <w:rFonts w:ascii="Times New Roman" w:hAnsi="Times New Roman" w:cs="Times New Roman"/>
         </w:rPr>
         <w:t xml:space="preserve"> }}</w:t>
       </w:r>
-      <w:r>
-        <w:rPr>
-          <w:rFonts w:ascii="Times New Roman" w:hAnsi="Times New Roman" w:cs="Times New Roman"/>
-        </w:rPr>
-        <w:t>.</w:t>
-      </w:r>
-      <w:r>
-        <w:rPr>
-          <w:rFonts w:ascii="Times New Roman" w:hAnsi="Times New Roman" w:cs="Times New Roman"/>
-        </w:rPr>
-        <w:t>{% else %}.{% endif %}</w:t>
-      </w:r>
-      <w:r>
-        <w:rPr>
-          <w:rFonts w:ascii="Times New Roman" w:hAnsi="Times New Roman" w:cs="Times New Roman"/>
-        </w:rPr>
-        <w:t xml:space="preserve"> You have, in turn, repeatedly ignored these requests. This constitutes a wilful violation of Chapter 93A.</w:t>
-      </w:r>
-    </w:p>
-    <w:p>
-      <w:pPr>
-        <w:rPr>
-          <w:rFonts w:ascii="Times New Roman" w:hAnsi="Times New Roman" w:cs="Times New Roman"/>
-        </w:rPr>
-      </w:pPr>
-    </w:p>
-    <w:p>
-      <w:pPr>
-        <w:rPr>
-          <w:rFonts w:ascii="Times New Roman" w:hAnsi="Times New Roman" w:cs="Times New Roman"/>
-        </w:rPr>
-      </w:pPr>
-      <w:r>
-        <w:rPr>
-          <w:rFonts w:ascii="Times New Roman" w:hAnsi="Times New Roman" w:cs="Times New Roman"/>
-        </w:rPr>
-        <w:t>Under Chapter 93A it is an unfair and deceptive act to rent an apartment with housing conditions that violate the state sanitary code. The presence of serious violations of the state sanitary code and repeated refusal to repair these conditions also constitutes a breach of the implied warranty of habitability. The violations of the state sanitary code that you have refused to repair include, but are not limited to</w:t>
+    </w:p>
+    <w:p>
+      <w:pPr>
+        <w:rPr>
+          <w:rFonts w:ascii="Times New Roman" w:hAnsi="Times New Roman" w:cs="Times New Roman"/>
+        </w:rPr>
+      </w:pPr>
+    </w:p>
+    <w:p>
+      <w:pPr>
+        <w:rPr>
+          <w:rFonts w:ascii="Times New Roman" w:hAnsi="Times New Roman" w:cs="Times New Roman"/>
+        </w:rPr>
+      </w:pPr>
+      <w:r>
+        <w:rPr>
+          <w:rFonts w:ascii="Times New Roman" w:hAnsi="Times New Roman" w:cs="Times New Roman"/>
+        </w:rPr>
+        <w:t>{%p if damage_calculation_method != "skip_amount" %}</w:t>
+      </w:r>
+    </w:p>
+    <w:p>
+      <w:pPr>
+        <w:rPr>
+          <w:rFonts w:ascii="Times New Roman" w:hAnsi="Times New Roman" w:cs="Times New Roman"/>
+        </w:rPr>
+      </w:pPr>
+      <w:r>
+        <w:rPr>
+          <w:rFonts w:ascii="Times New Roman" w:hAnsi="Times New Roman" w:cs="Times New Roman"/>
+        </w:rPr>
+        <w:t xml:space="preserve">A reasonable offer would include, at a minimum </w:t>
+      </w:r>
+      <w:r>
+        <w:rPr>
+          <w:rFonts w:ascii="Times New Roman" w:hAnsi="Times New Roman" w:cs="Times New Roman"/>
+        </w:rPr>
+        <w:t xml:space="preserve">{{ </w:t>
+      </w:r>
+      <w:r>
+        <w:rPr>
+          <w:rFonts w:ascii="Times New Roman" w:hAnsi="Times New Roman" w:cs="Times New Roman"/>
+        </w:rPr>
+        <w:t>currency(</w:t>
+      </w:r>
+      <w:r>
+        <w:rPr>
+          <w:rFonts w:ascii="Times New Roman" w:hAnsi="Times New Roman" w:cs="Times New Roman"/>
+        </w:rPr>
+        <w:t>tenant_93a_demand_</w:t>
+      </w:r>
+      <w:r>
+        <w:rPr>
+          <w:rFonts w:ascii="Times New Roman" w:hAnsi="Times New Roman" w:cs="Times New Roman"/>
+        </w:rPr>
+        <w:t>amount</w:t>
+      </w:r>
+      <w:r>
+        <w:rPr>
+          <w:rFonts w:ascii="Times New Roman" w:hAnsi="Times New Roman" w:cs="Times New Roman"/>
+        </w:rPr>
+        <w:t>)</w:t>
+      </w:r>
+      <w:r>
+        <w:rPr>
+          <w:rFonts w:ascii="Times New Roman" w:hAnsi="Times New Roman" w:cs="Times New Roman"/>
+        </w:rPr>
+        <w:t xml:space="preserve"> }} </w:t>
+      </w:r>
+      <w:r>
+        <w:rPr>
+          <w:rFonts w:ascii="Times New Roman" w:hAnsi="Times New Roman" w:cs="Times New Roman"/>
+        </w:rPr>
+        <w:t>and prompt correction of the violations of the state sanitary code. Your failure to make a reasonable offer within 30 days of receiving this letter could subject you to triple damages, attorney’s fees</w:t>
+      </w:r>
+      <w:r>
+        <w:rPr>
+          <w:rFonts w:ascii="Times New Roman" w:hAnsi="Times New Roman" w:cs="Times New Roman"/>
+        </w:rPr>
+        <w:t>,</w:t>
+      </w:r>
+      <w:r>
+        <w:rPr>
+          <w:rFonts w:ascii="Times New Roman" w:hAnsi="Times New Roman" w:cs="Times New Roman"/>
+        </w:rPr>
+        <w:t xml:space="preserve"> and costs, if I decide to take further legal action.</w:t>
+      </w:r>
+    </w:p>
+    <w:p>
+      <w:pPr>
+        <w:rPr>
+          <w:rFonts w:ascii="Times New Roman" w:hAnsi="Times New Roman" w:cs="Times New Roman"/>
+        </w:rPr>
+      </w:pPr>
+      <w:r>
+        <w:rPr>
+          <w:rFonts w:ascii="Times New Roman" w:hAnsi="Times New Roman" w:cs="Times New Roman"/>
+        </w:rPr>
+        <w:t>{%p else %}</w:t>
+      </w:r>
+    </w:p>
+    <w:p>
+      <w:pPr>
+        <w:rPr>
+          <w:rFonts w:ascii="Times New Roman" w:hAnsi="Times New Roman" w:cs="Times New Roman"/>
+        </w:rPr>
+      </w:pPr>
+      <w:r>
+        <w:rPr>
+          <w:rFonts w:ascii="Times New Roman" w:hAnsi="Times New Roman" w:cs="Times New Roman"/>
+        </w:rPr>
+        <w:t>A reasonable offer would include, at a minimum</w:t>
+      </w:r>
+      <w:r>
+        <w:rPr>
+          <w:rFonts w:ascii="Times New Roman" w:hAnsi="Times New Roman" w:cs="Times New Roman"/>
+        </w:rPr>
+        <w:t>,</w:t>
       </w:r>
       <w:r>
         <w:rPr>
@@ -516,216 +591,97 @@
         <w:rPr>
           <w:rFonts w:ascii="Times New Roman" w:hAnsi="Times New Roman" w:cs="Times New Roman"/>
         </w:rPr>
+        <w:t xml:space="preserve">compensation for the </w:t>
+      </w:r>
+      <w:r>
+        <w:rPr>
+          <w:rFonts w:ascii="Times New Roman" w:hAnsi="Times New Roman" w:cs="Times New Roman"/>
+        </w:rPr>
+        <w:t>reduced</w:t>
+      </w:r>
+      <w:r>
+        <w:rPr>
+          <w:rFonts w:ascii="Times New Roman" w:hAnsi="Times New Roman" w:cs="Times New Roman"/>
+        </w:rPr>
+        <w:t xml:space="preserve"> value of my home or three times the monthly fair rental value of my home in good repair, whichever amount is larger,</w:t>
+      </w:r>
+      <w:r>
+        <w:rPr>
+          <w:rFonts w:ascii="Times New Roman" w:hAnsi="Times New Roman" w:cs="Times New Roman"/>
+        </w:rPr>
+        <w:t xml:space="preserve"> and prompt correction of the violations of the state sanitary code. Your failure to make a reasonable offer within 30 days of receiving this letter could subject you to triple damages, attorney’s fees</w:t>
+      </w:r>
+      <w:r>
+        <w:rPr>
+          <w:rFonts w:ascii="Times New Roman" w:hAnsi="Times New Roman" w:cs="Times New Roman"/>
+        </w:rPr>
+        <w:t>,</w:t>
+      </w:r>
+      <w:r>
+        <w:rPr>
+          <w:rFonts w:ascii="Times New Roman" w:hAnsi="Times New Roman" w:cs="Times New Roman"/>
+        </w:rPr>
+        <w:t xml:space="preserve"> and costs, if I decide to take further legal action.</w:t>
+      </w:r>
+    </w:p>
+    <w:p>
+      <w:pPr>
+        <w:rPr>
+          <w:rFonts w:ascii="Times New Roman" w:hAnsi="Times New Roman" w:cs="Times New Roman"/>
+        </w:rPr>
+      </w:pPr>
+      <w:r>
+        <w:rPr>
+          <w:rFonts w:ascii="Times New Roman" w:hAnsi="Times New Roman" w:cs="Times New Roman"/>
+        </w:rPr>
+        <w:t>{%p endif %}</w:t>
+      </w:r>
+    </w:p>
+    <w:p>
+      <w:pPr>
+        <w:rPr>
+          <w:rFonts w:ascii="Times New Roman" w:hAnsi="Times New Roman" w:cs="Times New Roman"/>
+        </w:rPr>
+      </w:pPr>
+    </w:p>
+    <w:p>
+      <w:pPr>
+        <w:rPr>
+          <w:rFonts w:ascii="Times New Roman" w:hAnsi="Times New Roman" w:cs="Times New Roman"/>
+        </w:rPr>
+      </w:pPr>
+      <w:r>
+        <w:rPr>
+          <w:rFonts w:ascii="Times New Roman" w:hAnsi="Times New Roman" w:cs="Times New Roman"/>
+        </w:rPr>
+        <w:t>Sincerely,</w:t>
+      </w:r>
+    </w:p>
+    <w:p>
+      <w:pPr>
+        <w:rPr>
+          <w:rFonts w:ascii="Times New Roman" w:hAnsi="Times New Roman" w:cs="Times New Roman"/>
+        </w:rPr>
+      </w:pPr>
+    </w:p>
+    <w:p>
+      <w:pPr>
+        <w:rPr>
+          <w:rFonts w:ascii="Times New Roman" w:hAnsi="Times New Roman" w:cs="Times New Roman"/>
+        </w:rPr>
+      </w:pPr>
+      <w:r>
+        <w:rPr>
+          <w:rFonts w:ascii="Times New Roman" w:hAnsi="Times New Roman" w:cs="Times New Roman"/>
+        </w:rPr>
         <w:t xml:space="preserve">{{ </w:t>
       </w:r>
-      <w:proofErr w:type="spellStart"/>
-      <w:r>
-        <w:rPr>
-          <w:rFonts w:ascii="Times New Roman" w:hAnsi="Times New Roman" w:cs="Times New Roman"/>
-        </w:rPr>
-        <w:t>tenant_repair_issue_description</w:t>
-      </w:r>
-      <w:proofErr w:type="spellEnd"/>
-      <w:r>
-        <w:rPr>
-          <w:rFonts w:ascii="Times New Roman" w:hAnsi="Times New Roman" w:cs="Times New Roman"/>
-        </w:rPr>
-        <w:t xml:space="preserve"> }}</w:t>
-      </w:r>
-      <w:r>
-        <w:rPr>
-          <w:rFonts w:ascii="Times New Roman" w:hAnsi="Times New Roman" w:cs="Times New Roman"/>
-        </w:rPr>
-        <w:t>.</w:t>
-      </w:r>
-    </w:p>
-    <w:p>
-      <w:pPr>
-        <w:rPr>
-          <w:rFonts w:ascii="Times New Roman" w:hAnsi="Times New Roman" w:cs="Times New Roman"/>
-        </w:rPr>
-      </w:pPr>
-    </w:p>
-    <w:p>
-      <w:pPr>
-        <w:rPr>
-          <w:rFonts w:ascii="Times New Roman" w:hAnsi="Times New Roman" w:cs="Times New Roman"/>
-        </w:rPr>
-      </w:pPr>
-      <w:r>
-        <w:rPr>
-          <w:rFonts w:ascii="Times New Roman" w:hAnsi="Times New Roman" w:cs="Times New Roman"/>
-        </w:rPr>
-        <w:t>I have experienced substantial interference with the use and enjoyment of my home because of the serious conditions that you have failed to repair.</w:t>
-      </w:r>
-      <w:r>
-        <w:rPr>
-          <w:rFonts w:ascii="Times New Roman" w:hAnsi="Times New Roman" w:cs="Times New Roman"/>
-        </w:rPr>
-        <w:t xml:space="preserve"> </w:t>
-      </w:r>
-      <w:r>
-        <w:rPr>
-          <w:rFonts w:ascii="Times New Roman" w:hAnsi="Times New Roman" w:cs="Times New Roman"/>
-        </w:rPr>
-        <w:t>{{</w:t>
-      </w:r>
-      <w:r>
-        <w:rPr>
-          <w:rFonts w:ascii="Times New Roman" w:hAnsi="Times New Roman" w:cs="Times New Roman"/>
-        </w:rPr>
-        <w:t xml:space="preserve"> </w:t>
-      </w:r>
-      <w:proofErr w:type="spellStart"/>
-      <w:r>
-        <w:rPr>
-          <w:rFonts w:ascii="Times New Roman" w:hAnsi="Times New Roman" w:cs="Times New Roman"/>
-        </w:rPr>
-        <w:t>e</w:t>
-      </w:r>
-      <w:r>
-        <w:rPr>
-          <w:rFonts w:ascii="Times New Roman" w:hAnsi="Times New Roman" w:cs="Times New Roman"/>
-        </w:rPr>
-        <w:t>ffect</w:t>
-      </w:r>
-      <w:r>
-        <w:rPr>
-          <w:rFonts w:ascii="Times New Roman" w:hAnsi="Times New Roman" w:cs="Times New Roman"/>
-        </w:rPr>
-        <w:t>_of</w:t>
-      </w:r>
-      <w:r>
-        <w:rPr>
-          <w:rFonts w:ascii="Times New Roman" w:hAnsi="Times New Roman" w:cs="Times New Roman"/>
-        </w:rPr>
-        <w:t>_</w:t>
-      </w:r>
-      <w:r>
-        <w:rPr>
-          <w:rFonts w:ascii="Times New Roman" w:hAnsi="Times New Roman" w:cs="Times New Roman"/>
-        </w:rPr>
-        <w:t>conditions</w:t>
-      </w:r>
-      <w:proofErr w:type="spellEnd"/>
-      <w:r>
-        <w:rPr>
-          <w:rFonts w:ascii="Times New Roman" w:hAnsi="Times New Roman" w:cs="Times New Roman"/>
-        </w:rPr>
-        <w:t xml:space="preserve"> }}</w:t>
-      </w:r>
-    </w:p>
-    <w:p>
-      <w:pPr>
-        <w:rPr>
-          <w:rFonts w:ascii="Times New Roman" w:hAnsi="Times New Roman" w:cs="Times New Roman"/>
-        </w:rPr>
-      </w:pPr>
-    </w:p>
-    <w:p>
-      <w:pPr>
-        <w:rPr>
-          <w:rFonts w:ascii="Times New Roman" w:hAnsi="Times New Roman" w:cs="Times New Roman"/>
-        </w:rPr>
-      </w:pPr>
-      <w:r>
-        <w:rPr>
-          <w:rFonts w:ascii="Times New Roman" w:hAnsi="Times New Roman" w:cs="Times New Roman"/>
-        </w:rPr>
-        <w:t xml:space="preserve">A reasonable offer would include, at a minimum </w:t>
-      </w:r>
-      <w:proofErr w:type="gramStart"/>
-      <w:r>
-        <w:rPr>
-          <w:rFonts w:ascii="Times New Roman" w:hAnsi="Times New Roman" w:cs="Times New Roman"/>
-        </w:rPr>
-        <w:t xml:space="preserve">{{ </w:t>
-      </w:r>
-      <w:r>
-        <w:rPr>
-          <w:rFonts w:ascii="Times New Roman" w:hAnsi="Times New Roman" w:cs="Times New Roman"/>
-        </w:rPr>
-        <w:t>currency</w:t>
-      </w:r>
-      <w:proofErr w:type="gramEnd"/>
-      <w:r>
-        <w:rPr>
-          <w:rFonts w:ascii="Times New Roman" w:hAnsi="Times New Roman" w:cs="Times New Roman"/>
-        </w:rPr>
-        <w:t>(</w:t>
-      </w:r>
-      <w:r>
-        <w:rPr>
-          <w:rFonts w:ascii="Times New Roman" w:hAnsi="Times New Roman" w:cs="Times New Roman"/>
-        </w:rPr>
-        <w:t>amount</w:t>
-      </w:r>
-      <w:r>
-        <w:rPr>
-          <w:rFonts w:ascii="Times New Roman" w:hAnsi="Times New Roman" w:cs="Times New Roman"/>
-        </w:rPr>
-        <w:t>)</w:t>
-      </w:r>
-      <w:r>
-        <w:rPr>
-          <w:rFonts w:ascii="Times New Roman" w:hAnsi="Times New Roman" w:cs="Times New Roman"/>
-        </w:rPr>
-        <w:t xml:space="preserve"> }} </w:t>
-      </w:r>
-      <w:r>
-        <w:rPr>
-          <w:rFonts w:ascii="Times New Roman" w:hAnsi="Times New Roman" w:cs="Times New Roman"/>
-        </w:rPr>
-        <w:t>and prompt correction of the violations of the state sanitary code. Your failure to make a reasonable offer within 30 days of receiving this letter could subject you to triple damages, attorney’s fees and costs, if I decide to take further legal action.</w:t>
-      </w:r>
-    </w:p>
-    <w:p>
-      <w:pPr>
-        <w:rPr>
-          <w:rFonts w:ascii="Times New Roman" w:hAnsi="Times New Roman" w:cs="Times New Roman"/>
-        </w:rPr>
-      </w:pPr>
-    </w:p>
-    <w:p>
-      <w:pPr>
-        <w:rPr>
-          <w:rFonts w:ascii="Times New Roman" w:hAnsi="Times New Roman" w:cs="Times New Roman"/>
-        </w:rPr>
-      </w:pPr>
-      <w:r>
-        <w:rPr>
-          <w:rFonts w:ascii="Times New Roman" w:hAnsi="Times New Roman" w:cs="Times New Roman"/>
-        </w:rPr>
-        <w:t>Sincerely,</w:t>
-      </w:r>
-    </w:p>
-    <w:p>
-      <w:pPr>
-        <w:rPr>
-          <w:rFonts w:ascii="Times New Roman" w:hAnsi="Times New Roman" w:cs="Times New Roman"/>
-        </w:rPr>
-      </w:pPr>
-    </w:p>
-    <w:p>
-      <w:pPr>
-        <w:rPr>
-          <w:rFonts w:ascii="Times New Roman" w:hAnsi="Times New Roman" w:cs="Times New Roman"/>
-        </w:rPr>
-      </w:pPr>
-      <w:proofErr w:type="gramStart"/>
-      <w:r>
-        <w:rPr>
-          <w:rFonts w:ascii="Times New Roman" w:hAnsi="Times New Roman" w:cs="Times New Roman"/>
-        </w:rPr>
-        <w:t xml:space="preserve">{{ </w:t>
-      </w:r>
       <w:r>
         <w:rPr>
           <w:rFonts w:ascii="Times New Roman" w:hAnsi="Times New Roman" w:cs="Times New Roman"/>
         </w:rPr>
         <w:t>users</w:t>
       </w:r>
-      <w:proofErr w:type="gramEnd"/>
       <w:r>
         <w:rPr>
           <w:rFonts w:ascii="Times New Roman" w:hAnsi="Times New Roman" w:cs="Times New Roman"/>
@@ -763,7 +719,7 @@
 </file>
 
 <file path=word/numbering.xml><?xml version="1.0" encoding="utf-8"?>
-<w:numbering xmlns:wpc="http://schemas.microsoft.com/office/word/2010/wordprocessingCanvas" xmlns:cx="http://schemas.microsoft.com/office/drawing/2014/chartex" xmlns:cx1="http://schemas.microsoft.com/office/drawing/2015/9/8/chartex" xmlns:cx2="http://schemas.microsoft.com/office/drawing/2015/10/21/chartex" xmlns:cx3="http://schemas.microsoft.com/office/drawing/2016/5/9/chartex" xmlns:cx4="http://schemas.microsoft.com/office/drawing/2016/5/10/chartex" xmlns:cx5="http://schemas.microsoft.com/office/drawing/2016/5/11/chartex" xmlns:cx6="http://schemas.microsoft.com/office/drawing/2016/5/12/chartex" xmlns:cx7="http://schemas.microsoft.com/office/drawing/2016/5/13/chartex" xmlns:cx8="http://schemas.microsoft.com/office/drawing/2016/5/14/chartex" xmlns:mc="http://schemas.openxmlformats.org/markup-compatibility/2006" xmlns:aink="http://schemas.microsoft.com/office/drawing/2016/ink" xmlns:am3d="http://schemas.microsoft.com/office/drawing/2017/model3d" xmlns:o="urn:schemas-microsoft-com:office:office" xmlns:r="http://schemas.openxmlformats.org/officeDocument/2006/relationships" xmlns:m="http://schemas.openxmlformats.org/officeDocument/2006/math" xmlns:v="urn:schemas-microsoft-com:vml" xmlns:wp14="http://schemas.microsoft.com/office/word/2010/wordprocessingDrawing" xmlns:wp="http://schemas.openxmlformats.org/drawingml/2006/wordprocessingDrawing" xmlns:w10="urn:schemas-microsoft-com:office:word" xmlns:w="http://schemas.openxmlformats.org/wordprocessingml/2006/main" xmlns:w14="http://schemas.microsoft.com/office/word/2010/wordml" xmlns:w15="http://schemas.microsoft.com/office/word/2012/wordml" xmlns:w16cex="http://schemas.microsoft.com/office/word/2018/wordml/cex" xmlns:w16cid="http://schemas.microsoft.com/office/word/2016/wordml/cid" xmlns:w16="http://schemas.microsoft.com/office/word/2018/wordml" xmlns:w16se="http://schemas.microsoft.com/office/word/2015/wordml/symex" xmlns:wpg="http://schemas.microsoft.com/office/word/2010/wordprocessingGroup" xmlns:wpi="http://schemas.microsoft.com/office/word/2010/wordprocessingInk" xmlns:wne="http://schemas.microsoft.com/office/word/2006/wordml" xmlns:wps="http://schemas.microsoft.com/office/word/2010/wordprocessingShape" mc:Ignorable="w14 w15 w16se w16cid w16 w16cex wp14">
+<w:numbering xmlns:wpc="http://schemas.microsoft.com/office/word/2010/wordprocessingCanvas" xmlns:cx="http://schemas.microsoft.com/office/drawing/2014/chartex" xmlns:cx1="http://schemas.microsoft.com/office/drawing/2015/9/8/chartex" xmlns:cx2="http://schemas.microsoft.com/office/drawing/2015/10/21/chartex" xmlns:cx3="http://schemas.microsoft.com/office/drawing/2016/5/9/chartex" xmlns:cx4="http://schemas.microsoft.com/office/drawing/2016/5/10/chartex" xmlns:cx5="http://schemas.microsoft.com/office/drawing/2016/5/11/chartex" xmlns:cx6="http://schemas.microsoft.com/office/drawing/2016/5/12/chartex" xmlns:cx7="http://schemas.microsoft.com/office/drawing/2016/5/13/chartex" xmlns:cx8="http://schemas.microsoft.com/office/drawing/2016/5/14/chartex" xmlns:mc="http://schemas.openxmlformats.org/markup-compatibility/2006" xmlns:aink="http://schemas.microsoft.com/office/drawing/2016/ink" xmlns:am3d="http://schemas.microsoft.com/office/drawing/2017/model3d" xmlns:o="urn:schemas-microsoft-com:office:office" xmlns:oel="http://schemas.microsoft.com/office/2019/extlst" xmlns:r="http://schemas.openxmlformats.org/officeDocument/2006/relationships" xmlns:m="http://schemas.openxmlformats.org/officeDocument/2006/math" xmlns:v="urn:schemas-microsoft-com:vml" xmlns:wp14="http://schemas.microsoft.com/office/word/2010/wordprocessingDrawing" xmlns:wp="http://schemas.openxmlformats.org/drawingml/2006/wordprocessingDrawing" xmlns:w10="urn:schemas-microsoft-com:office:word" xmlns:w="http://schemas.openxmlformats.org/wordprocessingml/2006/main" xmlns:w14="http://schemas.microsoft.com/office/word/2010/wordml" xmlns:w15="http://schemas.microsoft.com/office/word/2012/wordml" xmlns:w16cex="http://schemas.microsoft.com/office/word/2018/wordml/cex" xmlns:w16cid="http://schemas.microsoft.com/office/word/2016/wordml/cid" xmlns:w16="http://schemas.microsoft.com/office/word/2018/wordml" xmlns:w16sdtdh="http://schemas.microsoft.com/office/word/2020/wordml/sdtdatahash" xmlns:w16se="http://schemas.microsoft.com/office/word/2015/wordml/symex" xmlns:wpg="http://schemas.microsoft.com/office/word/2010/wordprocessingGroup" xmlns:wpi="http://schemas.microsoft.com/office/word/2010/wordprocessingInk" xmlns:wne="http://schemas.microsoft.com/office/word/2006/wordml" xmlns:wps="http://schemas.microsoft.com/office/word/2010/wordprocessingShape" mc:Ignorable="w14 w15 w16se w16cid w16 w16cex w16sdtdh wp14">
   <w:abstractNum w:abstractNumId="0" w15:restartNumberingAfterBreak="0">
     <w:nsid w:val="618451CD"/>
     <w:multiLevelType w:val="hybridMultilevel"/>
@@ -850,14 +806,14 @@
       </w:pPr>
     </w:lvl>
   </w:abstractNum>
-  <w:num w:numId="1">
+  <w:num w:numId="1" w16cid:durableId="239021274">
     <w:abstractNumId w:val="0"/>
   </w:num>
 </w:numbering>
 </file>
 
 <file path=word/styles.xml><?xml version="1.0" encoding="utf-8"?>
-<w:styles xmlns:mc="http://schemas.openxmlformats.org/markup-compatibility/2006" xmlns:r="http://schemas.openxmlformats.org/officeDocument/2006/relationships" xmlns:w="http://schemas.openxmlformats.org/wordprocessingml/2006/main" xmlns:w14="http://schemas.microsoft.com/office/word/2010/wordml" xmlns:w15="http://schemas.microsoft.com/office/word/2012/wordml" xmlns:w16cex="http://schemas.microsoft.com/office/word/2018/wordml/cex" xmlns:w16cid="http://schemas.microsoft.com/office/word/2016/wordml/cid" xmlns:w16="http://schemas.microsoft.com/office/word/2018/wordml" xmlns:w16se="http://schemas.microsoft.com/office/word/2015/wordml/symex" mc:Ignorable="w14 w15 w16se w16cid w16 w16cex">
+<w:styles xmlns:mc="http://schemas.openxmlformats.org/markup-compatibility/2006" xmlns:r="http://schemas.openxmlformats.org/officeDocument/2006/relationships" xmlns:w="http://schemas.openxmlformats.org/wordprocessingml/2006/main" xmlns:w14="http://schemas.microsoft.com/office/word/2010/wordml" xmlns:w15="http://schemas.microsoft.com/office/word/2012/wordml" xmlns:w16cex="http://schemas.microsoft.com/office/word/2018/wordml/cex" xmlns:w16cid="http://schemas.microsoft.com/office/word/2016/wordml/cid" xmlns:w16="http://schemas.microsoft.com/office/word/2018/wordml" xmlns:w16sdtdh="http://schemas.microsoft.com/office/word/2020/wordml/sdtdatahash" xmlns:w16se="http://schemas.microsoft.com/office/word/2015/wordml/symex" mc:Ignorable="w14 w15 w16se w16cid w16 w16cex w16sdtdh">
   <w:docDefaults>
     <w:rPrDefault>
       <w:rPr>
@@ -1250,7 +1206,7 @@
   <w:style w:type="paragraph" w:default="1" w:styleId="Normal">
     <w:name w:val="Normal"/>
     <w:qFormat/>
-    <w:rsid w:val="00906230"/>
+    <w:rsid w:val="00344DF5"/>
   </w:style>
   <w:style w:type="character" w:default="1" w:styleId="DefaultParagraphFont">
     <w:name w:val="Default Paragraph Font"/>

</xml_diff>

<commit_message>
Finished adding multiple plaintiffs and defendants for all documents.
</commit_message>
<xml_diff>
--- a/docassemble/HousingCodeChecklist/data/templates/Repair_Demand_Letter.docx
+++ b/docassemble/HousingCodeChecklist/data/templates/Repair_Demand_Letter.docx
@@ -1,6 +1,6 @@
 
 <file path=word/document.xml><?xml version="1.0" encoding="utf-8"?>
-<w:document xmlns:wpc="http://schemas.microsoft.com/office/word/2010/wordprocessingCanvas" xmlns:cx="http://schemas.microsoft.com/office/drawing/2014/chartex" xmlns:cx1="http://schemas.microsoft.com/office/drawing/2015/9/8/chartex" xmlns:cx2="http://schemas.microsoft.com/office/drawing/2015/10/21/chartex" xmlns:cx3="http://schemas.microsoft.com/office/drawing/2016/5/9/chartex" xmlns:cx4="http://schemas.microsoft.com/office/drawing/2016/5/10/chartex" xmlns:cx5="http://schemas.microsoft.com/office/drawing/2016/5/11/chartex" xmlns:cx6="http://schemas.microsoft.com/office/drawing/2016/5/12/chartex" xmlns:cx7="http://schemas.microsoft.com/office/drawing/2016/5/13/chartex" xmlns:cx8="http://schemas.microsoft.com/office/drawing/2016/5/14/chartex" xmlns:mc="http://schemas.openxmlformats.org/markup-compatibility/2006" xmlns:aink="http://schemas.microsoft.com/office/drawing/2016/ink" xmlns:am3d="http://schemas.microsoft.com/office/drawing/2017/model3d" xmlns:o="urn:schemas-microsoft-com:office:office" xmlns:oel="http://schemas.microsoft.com/office/2019/extlst" xmlns:r="http://schemas.openxmlformats.org/officeDocument/2006/relationships" xmlns:m="http://schemas.openxmlformats.org/officeDocument/2006/math" xmlns:v="urn:schemas-microsoft-com:vml" xmlns:wp14="http://schemas.microsoft.com/office/word/2010/wordprocessingDrawing" xmlns:wp="http://schemas.openxmlformats.org/drawingml/2006/wordprocessingDrawing" xmlns:w10="urn:schemas-microsoft-com:office:word" xmlns:w="http://schemas.openxmlformats.org/wordprocessingml/2006/main" xmlns:w14="http://schemas.microsoft.com/office/word/2010/wordml" xmlns:w15="http://schemas.microsoft.com/office/word/2012/wordml" xmlns:w16cex="http://schemas.microsoft.com/office/word/2018/wordml/cex" xmlns:w16cid="http://schemas.microsoft.com/office/word/2016/wordml/cid" xmlns:w16="http://schemas.microsoft.com/office/word/2018/wordml" xmlns:w16sdtdh="http://schemas.microsoft.com/office/word/2020/wordml/sdtdatahash" xmlns:w16se="http://schemas.microsoft.com/office/word/2015/wordml/symex" xmlns:wpg="http://schemas.microsoft.com/office/word/2010/wordprocessingGroup" xmlns:wpi="http://schemas.microsoft.com/office/word/2010/wordprocessingInk" xmlns:wne="http://schemas.microsoft.com/office/word/2006/wordml" xmlns:wps="http://schemas.microsoft.com/office/word/2010/wordprocessingShape" mc:Ignorable="w14 w15 w16se w16cid w16 w16cex w16sdtdh wp14">
+<w:document xmlns:wpc="http://schemas.microsoft.com/office/word/2010/wordprocessingCanvas" xmlns:cx="http://schemas.microsoft.com/office/drawing/2014/chartex" xmlns:cx1="http://schemas.microsoft.com/office/drawing/2015/9/8/chartex" xmlns:cx2="http://schemas.microsoft.com/office/drawing/2015/10/21/chartex" xmlns:cx3="http://schemas.microsoft.com/office/drawing/2016/5/9/chartex" xmlns:cx4="http://schemas.microsoft.com/office/drawing/2016/5/10/chartex" xmlns:cx5="http://schemas.microsoft.com/office/drawing/2016/5/11/chartex" xmlns:cx6="http://schemas.microsoft.com/office/drawing/2016/5/12/chartex" xmlns:cx7="http://schemas.microsoft.com/office/drawing/2016/5/13/chartex" xmlns:cx8="http://schemas.microsoft.com/office/drawing/2016/5/14/chartex" xmlns:mc="http://schemas.openxmlformats.org/markup-compatibility/2006" xmlns:aink="http://schemas.microsoft.com/office/drawing/2016/ink" xmlns:am3d="http://schemas.microsoft.com/office/drawing/2017/model3d" xmlns:o="urn:schemas-microsoft-com:office:office" xmlns:oel="http://schemas.microsoft.com/office/2019/extlst" xmlns:r="http://schemas.openxmlformats.org/officeDocument/2006/relationships" xmlns:m="http://schemas.openxmlformats.org/officeDocument/2006/math" xmlns:v="urn:schemas-microsoft-com:vml" xmlns:wp14="http://schemas.microsoft.com/office/word/2010/wordprocessingDrawing" xmlns:wp="http://schemas.openxmlformats.org/drawingml/2006/wordprocessingDrawing" xmlns:w10="urn:schemas-microsoft-com:office:word" xmlns:w="http://schemas.openxmlformats.org/wordprocessingml/2006/main" xmlns:w14="http://schemas.microsoft.com/office/word/2010/wordml" xmlns:w15="http://schemas.microsoft.com/office/word/2012/wordml" xmlns:w16cex="http://schemas.microsoft.com/office/word/2018/wordml/cex" xmlns:w16cid="http://schemas.microsoft.com/office/word/2016/wordml/cid" xmlns:w16="http://schemas.microsoft.com/office/word/2018/wordml" xmlns:w16du="http://schemas.microsoft.com/office/word/2023/wordml/word16du" xmlns:w16sdtdh="http://schemas.microsoft.com/office/word/2020/wordml/sdtdatahash" xmlns:w16sdtfl="http://schemas.microsoft.com/office/word/2024/wordml/sdtformatlock" xmlns:w16se="http://schemas.microsoft.com/office/word/2015/wordml/symex" xmlns:wpg="http://schemas.microsoft.com/office/word/2010/wordprocessingGroup" xmlns:wpi="http://schemas.microsoft.com/office/word/2010/wordprocessingInk" xmlns:wne="http://schemas.microsoft.com/office/word/2006/wordml" xmlns:wps="http://schemas.microsoft.com/office/word/2010/wordprocessingShape" mc:Ignorable="w14 w15 w16se w16cid w16 w16cex w16sdtdh w16sdtfl w16du wp14">
   <w:body>
     <w:p/>
     <w:p>
@@ -29,18 +29,42 @@
       </w:r>
       <w:proofErr w:type="gramEnd"/>
       <w:r>
-        <w:t>[0].</w:t>
-      </w:r>
-      <w:proofErr w:type="spellStart"/>
-      <w:r>
-        <w:t>mailing_address</w:t>
-      </w:r>
-      <w:r>
-        <w:t>.line_one</w:t>
-      </w:r>
-      <w:proofErr w:type="spellEnd"/>
-      <w:r>
-        <w:t>() }}</w:t>
+        <w:t>[0</w:t>
+      </w:r>
+      <w:proofErr w:type="gramStart"/>
+      <w:r>
+        <w:t>].</w:t>
+      </w:r>
+      <w:proofErr w:type="spellStart"/>
+      <w:r>
+        <w:t>mailing</w:t>
+      </w:r>
+      <w:proofErr w:type="gramEnd"/>
+      <w:r>
+        <w:t>_</w:t>
+      </w:r>
+      <w:proofErr w:type="gramStart"/>
+      <w:r>
+        <w:t>address</w:t>
+      </w:r>
+      <w:r>
+        <w:t>.line</w:t>
+      </w:r>
+      <w:proofErr w:type="gramEnd"/>
+      <w:r>
+        <w:t>_</w:t>
+      </w:r>
+      <w:proofErr w:type="gramStart"/>
+      <w:r>
+        <w:t>one</w:t>
+      </w:r>
+      <w:proofErr w:type="spellEnd"/>
+      <w:r>
+        <w:t>() }</w:t>
+      </w:r>
+      <w:proofErr w:type="gramEnd"/>
+      <w:r>
+        <w:t>}</w:t>
       </w:r>
     </w:p>
     <w:p>
@@ -56,18 +80,68 @@
       </w:r>
       <w:proofErr w:type="gramEnd"/>
       <w:r>
-        <w:t>[0].</w:t>
-      </w:r>
-      <w:proofErr w:type="spellStart"/>
-      <w:r>
-        <w:t>mailing_address</w:t>
-      </w:r>
-      <w:r>
-        <w:t>.line_two</w:t>
-      </w:r>
-      <w:proofErr w:type="spellEnd"/>
-      <w:r>
-        <w:t>() }}</w:t>
+        <w:t>[0</w:t>
+      </w:r>
+      <w:proofErr w:type="gramStart"/>
+      <w:r>
+        <w:t>].</w:t>
+      </w:r>
+      <w:proofErr w:type="spellStart"/>
+      <w:r>
+        <w:t>mailing</w:t>
+      </w:r>
+      <w:proofErr w:type="gramEnd"/>
+      <w:r>
+        <w:t>_</w:t>
+      </w:r>
+      <w:proofErr w:type="gramStart"/>
+      <w:r>
+        <w:t>address</w:t>
+      </w:r>
+      <w:r>
+        <w:t>.line</w:t>
+      </w:r>
+      <w:proofErr w:type="gramEnd"/>
+      <w:r>
+        <w:t>_</w:t>
+      </w:r>
+      <w:proofErr w:type="gramStart"/>
+      <w:r>
+        <w:t>two</w:t>
+      </w:r>
+      <w:proofErr w:type="spellEnd"/>
+      <w:r>
+        <w:t>() }</w:t>
+      </w:r>
+      <w:proofErr w:type="gramEnd"/>
+      <w:r>
+        <w:t>}</w:t>
+      </w:r>
+    </w:p>
+    <w:p>
+      <w:r>
+        <w:t>To:</w:t>
+      </w:r>
+    </w:p>
+    <w:p>
+      <w:r>
+        <w:t xml:space="preserve">{%p for </w:t>
+      </w:r>
+      <w:proofErr w:type="spellStart"/>
+      <w:r>
+        <w:t>other_party</w:t>
+      </w:r>
+      <w:proofErr w:type="spellEnd"/>
+      <w:r>
+        <w:t xml:space="preserve"> in </w:t>
+      </w:r>
+      <w:proofErr w:type="spellStart"/>
+      <w:r>
+        <w:t>other_parties</w:t>
+      </w:r>
+      <w:proofErr w:type="spellEnd"/>
+      <w:r>
+        <w:t xml:space="preserve"> %}</w:t>
       </w:r>
     </w:p>
     <w:p>
@@ -81,28 +155,70 @@
       </w:r>
       <w:proofErr w:type="gramEnd"/>
       <w:r>
-        <w:t>_parties</w:t>
-      </w:r>
-      <w:proofErr w:type="spellEnd"/>
-      <w:r>
-        <w:t>[0]</w:t>
-      </w:r>
-      <w:r>
-        <w:t>.</w:t>
-      </w:r>
-      <w:proofErr w:type="spellStart"/>
-      <w:r>
-        <w:t>address_block</w:t>
-      </w:r>
-      <w:proofErr w:type="spellEnd"/>
-      <w:r>
-        <w:t>()</w:t>
-      </w:r>
-      <w:r>
-        <w:t xml:space="preserve"> }}</w:t>
+        <w:t>_</w:t>
+      </w:r>
+      <w:proofErr w:type="gramStart"/>
+      <w:r>
+        <w:t>party</w:t>
+      </w:r>
+      <w:proofErr w:type="spellEnd"/>
+      <w:r>
+        <w:t xml:space="preserve"> }</w:t>
+      </w:r>
+      <w:proofErr w:type="gramEnd"/>
+      <w:r>
+        <w:t>}</w:t>
+      </w:r>
+    </w:p>
+    <w:p>
+      <w:r>
+        <w:t>{{</w:t>
+      </w:r>
+      <w:proofErr w:type="spellStart"/>
+      <w:r>
+        <w:t>other_</w:t>
+      </w:r>
+      <w:proofErr w:type="gramStart"/>
+      <w:r>
+        <w:t>part</w:t>
+      </w:r>
+      <w:r>
+        <w:t>y</w:t>
+      </w:r>
+      <w:r>
+        <w:t>.address</w:t>
+      </w:r>
+      <w:proofErr w:type="gramEnd"/>
+      <w:r>
+        <w:t>_</w:t>
+      </w:r>
+      <w:proofErr w:type="gramStart"/>
+      <w:r>
+        <w:t>block</w:t>
+      </w:r>
+      <w:proofErr w:type="spellEnd"/>
+      <w:r>
+        <w:t>(</w:t>
+      </w:r>
+      <w:proofErr w:type="gramEnd"/>
+      <w:r>
+        <w:t>)}}</w:t>
       </w:r>
     </w:p>
     <w:p/>
+    <w:p>
+      <w:r>
+        <w:t xml:space="preserve">{%p </w:t>
+      </w:r>
+      <w:proofErr w:type="spellStart"/>
+      <w:r>
+        <w:t>endfor</w:t>
+      </w:r>
+      <w:proofErr w:type="spellEnd"/>
+      <w:r>
+        <w:t xml:space="preserve"> %}</w:t>
+      </w:r>
+    </w:p>
     <w:p>
       <w:r>
         <w:t xml:space="preserve">{%p if </w:t>
@@ -197,17 +313,33 @@
       </w:r>
       <w:proofErr w:type="gramEnd"/>
       <w:r>
-        <w:t>_parties</w:t>
-      </w:r>
-      <w:r>
-        <w:t>.complete_elements</w:t>
+        <w:t>_</w:t>
+      </w:r>
+      <w:proofErr w:type="gramStart"/>
+      <w:r>
+        <w:t>parties</w:t>
+      </w:r>
+      <w:r>
+        <w:t>.complete</w:t>
+      </w:r>
+      <w:proofErr w:type="gramEnd"/>
+      <w:r>
+        <w:t>_</w:t>
+      </w:r>
+      <w:proofErr w:type="gramStart"/>
+      <w:r>
+        <w:t>elements</w:t>
       </w:r>
       <w:proofErr w:type="spellEnd"/>
       <w:r>
         <w:t>()</w:t>
       </w:r>
       <w:r>
-        <w:t xml:space="preserve"> }}</w:t>
+        <w:t xml:space="preserve"> }</w:t>
+      </w:r>
+      <w:proofErr w:type="gramEnd"/>
+      <w:r>
+        <w:t>}</w:t>
       </w:r>
       <w:r>
         <w:t>:</w:t>
@@ -237,7 +369,32 @@
     </w:p>
     <w:p>
       <w:r>
-        <w:t>This letter is a request for settlement pursuant to Massachusetts law for your violation of your responsibility to me as a landlord.</w:t>
+        <w:t xml:space="preserve">This letter is a request for settlement pursuant to Massachusetts law for your violation of your responsibility to </w:t>
+      </w:r>
+      <w:r>
+        <w:t>{% if users | length &gt; 1 %}</w:t>
+      </w:r>
+      <w:proofErr w:type="gramStart"/>
+      <w:r>
+        <w:t>us{</w:t>
+      </w:r>
+      <w:proofErr w:type="gramEnd"/>
+      <w:r>
+        <w:t>% else %}</w:t>
+      </w:r>
+      <w:proofErr w:type="gramStart"/>
+      <w:r>
+        <w:t>me</w:t>
+      </w:r>
+      <w:r>
+        <w:t>{</w:t>
+      </w:r>
+      <w:proofErr w:type="gramEnd"/>
+      <w:r>
+        <w:t>% endif %}</w:t>
+      </w:r>
+      <w:r>
+        <w:t xml:space="preserve"> as a landlord.</w:t>
       </w:r>
     </w:p>
     <w:p>
@@ -248,7 +405,15 @@
     <w:p/>
     <w:p>
       <w:r>
-        <w:t xml:space="preserve">I live at </w:t>
+        <w:t>{%p if users | length &gt; 1 %}</w:t>
+      </w:r>
+    </w:p>
+    <w:p>
+      <w:r>
+        <w:t>We</w:t>
+      </w:r>
+      <w:r>
+        <w:t xml:space="preserve"> live at </w:t>
       </w:r>
       <w:proofErr w:type="gramStart"/>
       <w:r>
@@ -259,14 +424,23 @@
       </w:r>
       <w:proofErr w:type="gramEnd"/>
       <w:r>
-        <w:t>[0].</w:t>
+        <w:t>[0</w:t>
+      </w:r>
+      <w:proofErr w:type="gramStart"/>
+      <w:r>
+        <w:t>].</w:t>
       </w:r>
       <w:proofErr w:type="spellStart"/>
       <w:r>
         <w:t>address</w:t>
       </w:r>
-      <w:r>
-        <w:t>.on_one_line</w:t>
+      <w:proofErr w:type="gramEnd"/>
+      <w:r>
+        <w:t>.on_one_</w:t>
+      </w:r>
+      <w:proofErr w:type="gramStart"/>
+      <w:r>
+        <w:t>line</w:t>
       </w:r>
       <w:proofErr w:type="spellEnd"/>
       <w:r>
@@ -276,7 +450,11 @@
         <w:t xml:space="preserve"> </w:t>
       </w:r>
       <w:r>
-        <w:t>}}</w:t>
+        <w:t>}</w:t>
+      </w:r>
+      <w:proofErr w:type="gramEnd"/>
+      <w:r>
+        <w:t>}</w:t>
       </w:r>
       <w:r>
         <w:rPr>
@@ -286,21 +464,43 @@
         <w:t xml:space="preserve"> </w:t>
       </w:r>
       <w:r>
-        <w:t xml:space="preserve">and have been a tenant of yours </w:t>
+        <w:t>and have been tenant</w:t>
+      </w:r>
+      <w:r>
+        <w:t>s</w:t>
+      </w:r>
+      <w:r>
+        <w:t xml:space="preserve"> of yours </w:t>
       </w:r>
       <w:r>
         <w:t>since</w:t>
       </w:r>
       <w:r>
-        <w:t xml:space="preserve"> {{ </w:t>
-      </w:r>
-      <w:proofErr w:type="spellStart"/>
-      <w:r>
-        <w:t>tenant_movein_date</w:t>
-      </w:r>
-      <w:proofErr w:type="spellEnd"/>
-      <w:r>
-        <w:t xml:space="preserve"> }}. Since {{ </w:t>
+        <w:t xml:space="preserve"> </w:t>
+      </w:r>
+      <w:proofErr w:type="gramStart"/>
+      <w:r>
+        <w:t xml:space="preserve">{{ </w:t>
+      </w:r>
+      <w:proofErr w:type="spellStart"/>
+      <w:r>
+        <w:t>tenant</w:t>
+      </w:r>
+      <w:proofErr w:type="gramEnd"/>
+      <w:r>
+        <w:t>_movein_</w:t>
+      </w:r>
+      <w:proofErr w:type="gramStart"/>
+      <w:r>
+        <w:t>date</w:t>
+      </w:r>
+      <w:proofErr w:type="spellEnd"/>
+      <w:r>
+        <w:t xml:space="preserve"> }</w:t>
+      </w:r>
+      <w:proofErr w:type="gramEnd"/>
+      <w:r>
+        <w:t xml:space="preserve">}. Since {{ </w:t>
       </w:r>
       <w:proofErr w:type="spellStart"/>
       <w:r>
@@ -308,7 +508,19 @@
       </w:r>
       <w:proofErr w:type="spellEnd"/>
       <w:r>
-        <w:t xml:space="preserve"> }}, I have repeatedly notified you about defective conditions in my apartment and requested that you make the necessary repairs</w:t>
+        <w:t xml:space="preserve"> }}, </w:t>
+      </w:r>
+      <w:r>
+        <w:t>we</w:t>
+      </w:r>
+      <w:r>
+        <w:t xml:space="preserve"> have repeatedly notified you about defective conditions in </w:t>
+      </w:r>
+      <w:r>
+        <w:t>our</w:t>
+      </w:r>
+      <w:r>
+        <w:t xml:space="preserve"> apartment and requested that you make the necessary repairs</w:t>
       </w:r>
       <w:r>
         <w:t xml:space="preserve">{% if </w:t>
@@ -351,6 +563,123 @@
         <w:t>{% endif %}</w:t>
       </w:r>
     </w:p>
+    <w:p>
+      <w:r>
+        <w:t>{%p else %}</w:t>
+      </w:r>
+    </w:p>
+    <w:p>
+      <w:r>
+        <w:t xml:space="preserve">I live at </w:t>
+      </w:r>
+      <w:proofErr w:type="gramStart"/>
+      <w:r>
+        <w:t xml:space="preserve">{{ </w:t>
+      </w:r>
+      <w:r>
+        <w:t>users</w:t>
+      </w:r>
+      <w:proofErr w:type="gramEnd"/>
+      <w:r>
+        <w:t>[0</w:t>
+      </w:r>
+      <w:proofErr w:type="gramStart"/>
+      <w:r>
+        <w:t>].</w:t>
+      </w:r>
+      <w:proofErr w:type="spellStart"/>
+      <w:r>
+        <w:t>address</w:t>
+      </w:r>
+      <w:proofErr w:type="gramEnd"/>
+      <w:r>
+        <w:t>.on_one_</w:t>
+      </w:r>
+      <w:proofErr w:type="gramStart"/>
+      <w:r>
+        <w:t>line</w:t>
+      </w:r>
+      <w:proofErr w:type="spellEnd"/>
+      <w:r>
+        <w:t>() }</w:t>
+      </w:r>
+      <w:proofErr w:type="gramEnd"/>
+      <w:r>
+        <w:t>}</w:t>
+      </w:r>
+      <w:r>
+        <w:rPr>
+          <w:b/>
+          <w:bCs/>
+        </w:rPr>
+        <w:t xml:space="preserve"> </w:t>
+      </w:r>
+      <w:r>
+        <w:t xml:space="preserve">and have been a tenant of yours since </w:t>
+      </w:r>
+      <w:proofErr w:type="gramStart"/>
+      <w:r>
+        <w:t xml:space="preserve">{{ </w:t>
+      </w:r>
+      <w:proofErr w:type="spellStart"/>
+      <w:r>
+        <w:t>tenant</w:t>
+      </w:r>
+      <w:proofErr w:type="gramEnd"/>
+      <w:r>
+        <w:t>_movein_</w:t>
+      </w:r>
+      <w:proofErr w:type="gramStart"/>
+      <w:r>
+        <w:t>date</w:t>
+      </w:r>
+      <w:proofErr w:type="spellEnd"/>
+      <w:r>
+        <w:t xml:space="preserve"> }</w:t>
+      </w:r>
+      <w:proofErr w:type="gramEnd"/>
+      <w:r>
+        <w:t xml:space="preserve">}. Since {{ </w:t>
+      </w:r>
+      <w:proofErr w:type="spellStart"/>
+      <w:r>
+        <w:t>notification_date</w:t>
+      </w:r>
+      <w:proofErr w:type="spellEnd"/>
+      <w:r>
+        <w:t xml:space="preserve"> }}, I have repeatedly notified you about defective conditions in my apartment and requested that you make the necessary repairs{% if </w:t>
+      </w:r>
+      <w:proofErr w:type="spellStart"/>
+      <w:r>
+        <w:t>written_notification</w:t>
+      </w:r>
+      <w:proofErr w:type="spellEnd"/>
+      <w:r>
+        <w:t xml:space="preserve"> == True %}, including in writing on {{ </w:t>
+      </w:r>
+      <w:proofErr w:type="spellStart"/>
+      <w:r>
+        <w:t>letter_date</w:t>
+      </w:r>
+      <w:proofErr w:type="spellEnd"/>
+      <w:r>
+        <w:t xml:space="preserve"> }}.{% else %}.{% endif %} You have, in turn, repeatedly ignored these requests.</w:t>
+      </w:r>
+      <w:r>
+        <w:t xml:space="preserve">{% if is_landlord_subject_to_93a %} </w:t>
+      </w:r>
+      <w:r>
+        <w:t>This constitutes a wilful violation of Chapter 93A.</w:t>
+      </w:r>
+      <w:r>
+        <w:t>{% endif %}</w:t>
+      </w:r>
+    </w:p>
+    <w:p>
+      <w:r>
+        <w:t>{%p endif %}</w:t>
+      </w:r>
+    </w:p>
     <w:p/>
     <w:p>
       <w:r>
@@ -368,199 +697,334 @@
       <w:r>
         <w:t>:</w:t>
       </w:r>
+    </w:p>
+    <w:p/>
+    <w:p>
+      <w:pPr>
+        <w:ind w:firstLine="720"/>
+      </w:pPr>
+      <w:r>
+        <w:t>{{</w:t>
+      </w:r>
+      <w:r>
+        <w:t>p</w:t>
+      </w:r>
       <w:r>
         <w:t xml:space="preserve"> </w:t>
       </w:r>
-    </w:p>
-    <w:p>
-      <w:r>
-        <w:t>{{</w:t>
+      <w:proofErr w:type="spellStart"/>
+      <w:r>
+        <w:t>tenant_repair_issue_description</w:t>
+      </w:r>
+      <w:proofErr w:type="spellEnd"/>
+      <w:r>
+        <w:t xml:space="preserve"> | </w:t>
+      </w:r>
+      <w:proofErr w:type="gramStart"/>
+      <w:r>
+        <w:t>markdown</w:t>
+      </w:r>
+      <w:r>
+        <w:t xml:space="preserve"> }</w:t>
+      </w:r>
+      <w:proofErr w:type="gramEnd"/>
+      <w:r>
+        <w:t>}</w:t>
+      </w:r>
+    </w:p>
+    <w:p/>
+    <w:p>
+      <w:r>
+        <w:t>{%p if users | length &gt; 1 %}</w:t>
+      </w:r>
+    </w:p>
+    <w:p>
+      <w:r>
+        <w:t>We</w:t>
+      </w:r>
+      <w:r>
+        <w:t xml:space="preserve"> have experienced substantial interference with the use and enjoyment of </w:t>
+      </w:r>
+      <w:r>
+        <w:t>our</w:t>
+      </w:r>
+      <w:r>
+        <w:t xml:space="preserve"> home because of the serious conditions that you have failed to repair. </w:t>
+      </w:r>
+      <w:proofErr w:type="gramStart"/>
+      <w:r>
+        <w:t xml:space="preserve">{{ </w:t>
+      </w:r>
+      <w:proofErr w:type="spellStart"/>
+      <w:r>
+        <w:t>fix</w:t>
+      </w:r>
+      <w:proofErr w:type="gramEnd"/>
+      <w:r>
+        <w:t>_punctuation</w:t>
+      </w:r>
+      <w:proofErr w:type="spellEnd"/>
+      <w:r>
+        <w:t>(</w:t>
+      </w:r>
+      <w:proofErr w:type="spellStart"/>
+      <w:r>
+        <w:t>effect_of_conditions</w:t>
+      </w:r>
+      <w:proofErr w:type="spellEnd"/>
+      <w:proofErr w:type="gramStart"/>
+      <w:r>
+        <w:t>)</w:t>
+      </w:r>
+      <w:r>
+        <w:t xml:space="preserve"> }</w:t>
+      </w:r>
+      <w:proofErr w:type="gramEnd"/>
+      <w:r>
+        <w:t>}</w:t>
+      </w:r>
+    </w:p>
+    <w:p>
+      <w:r>
+        <w:t>{%p else %}</w:t>
+      </w:r>
+    </w:p>
+    <w:p>
+      <w:r>
+        <w:t>I have experienced substantial interference with the use and enjoyment of my home because of the serious conditions that you have failed to repair.</w:t>
+      </w:r>
+      <w:r>
+        <w:t xml:space="preserve"> </w:t>
+      </w:r>
+      <w:proofErr w:type="gramStart"/>
+      <w:r>
+        <w:t xml:space="preserve">{{ </w:t>
+      </w:r>
+      <w:proofErr w:type="spellStart"/>
+      <w:r>
+        <w:t>fix</w:t>
+      </w:r>
+      <w:proofErr w:type="gramEnd"/>
+      <w:r>
+        <w:t>_punctuation</w:t>
+      </w:r>
+      <w:proofErr w:type="spellEnd"/>
+      <w:r>
+        <w:t>(</w:t>
+      </w:r>
+      <w:proofErr w:type="spellStart"/>
+      <w:r>
+        <w:t>e</w:t>
+      </w:r>
+      <w:r>
+        <w:t>ffect</w:t>
+      </w:r>
+      <w:r>
+        <w:t>_of</w:t>
+      </w:r>
+      <w:r>
+        <w:t>_</w:t>
+      </w:r>
+      <w:r>
+        <w:t>conditions</w:t>
+      </w:r>
+      <w:proofErr w:type="spellEnd"/>
+      <w:proofErr w:type="gramStart"/>
+      <w:r>
+        <w:t>)</w:t>
+      </w:r>
+      <w:r>
+        <w:t xml:space="preserve"> }</w:t>
+      </w:r>
+      <w:proofErr w:type="gramEnd"/>
+      <w:r>
+        <w:t>}</w:t>
+      </w:r>
+    </w:p>
+    <w:p>
+      <w:r>
+        <w:t>{%p endif %}</w:t>
+      </w:r>
+    </w:p>
+    <w:p/>
+    <w:p>
+      <w:r>
+        <w:t xml:space="preserve">{%p if </w:t>
+      </w:r>
+      <w:proofErr w:type="spellStart"/>
+      <w:r>
+        <w:t>damage_calculation_</w:t>
+      </w:r>
+      <w:proofErr w:type="gramStart"/>
+      <w:r>
+        <w:t>method</w:t>
+      </w:r>
+      <w:proofErr w:type="spellEnd"/>
+      <w:r>
+        <w:t xml:space="preserve"> !</w:t>
+      </w:r>
+      <w:proofErr w:type="gramEnd"/>
+      <w:r>
+        <w:t>= "</w:t>
+      </w:r>
+      <w:proofErr w:type="spellStart"/>
+      <w:r>
+        <w:t>skip_amount</w:t>
+      </w:r>
+      <w:proofErr w:type="spellEnd"/>
+      <w:r>
+        <w:t>" %}</w:t>
+      </w:r>
+    </w:p>
+    <w:p>
+      <w:r>
+        <w:t xml:space="preserve">A reasonable offer would include, at a minimum </w:t>
+      </w:r>
+      <w:r>
+        <w:t xml:space="preserve">{{ </w:t>
+      </w:r>
+      <w:r>
+        <w:t>currency(</w:t>
+      </w:r>
+      <w:r>
+        <w:t>tenant_93a_demand_</w:t>
+      </w:r>
+      <w:r>
+        <w:t>amount</w:t>
+      </w:r>
+      <w:r>
+        <w:t>)</w:t>
+      </w:r>
+      <w:r>
+        <w:t xml:space="preserve"> }} </w:t>
+      </w:r>
+      <w:r>
+        <w:t>and prompt correction of the violations of the state sanitary code.</w:t>
+      </w:r>
+      <w:r>
+        <w:t>{% if is_landlord_subject_to_93a %}</w:t>
+      </w:r>
+      <w:r>
+        <w:t xml:space="preserve"> Your failure to make a reasonable offer within 30 days of receiving this letter could subject you to triple damages, attorney’s fees</w:t>
+      </w:r>
+      <w:r>
+        <w:t>,</w:t>
+      </w:r>
+      <w:r>
+        <w:t xml:space="preserve"> and costs, if </w:t>
+      </w:r>
+      <w:r>
+        <w:t>{% if users | length &gt; 1 %}we{% else %}</w:t>
+      </w:r>
+      <w:r>
+        <w:t>I</w:t>
+      </w:r>
+      <w:r>
+        <w:t>{% endif %}</w:t>
+      </w:r>
+      <w:r>
+        <w:t xml:space="preserve"> decide to take further legal action.</w:t>
+      </w:r>
+      <w:r>
+        <w:t>{% endif %}</w:t>
+      </w:r>
+    </w:p>
+    <w:p>
+      <w:r>
+        <w:t>{%p else %}</w:t>
+      </w:r>
+    </w:p>
+    <w:p>
+      <w:r>
+        <w:t>{%</w:t>
       </w:r>
       <w:r>
         <w:t>p</w:t>
       </w:r>
       <w:r>
-        <w:t xml:space="preserve"> </w:t>
-      </w:r>
-      <w:proofErr w:type="spellStart"/>
-      <w:r>
-        <w:t>tenant_repair_issue_description</w:t>
-      </w:r>
-      <w:proofErr w:type="spellEnd"/>
-      <w:r>
-        <w:t xml:space="preserve"> | </w:t>
-      </w:r>
-      <w:proofErr w:type="gramStart"/>
-      <w:r>
-        <w:t>markdown</w:t>
-      </w:r>
-      <w:r>
-        <w:t xml:space="preserve"> }</w:t>
-      </w:r>
-      <w:proofErr w:type="gramEnd"/>
-      <w:r>
-        <w:t>}</w:t>
+        <w:t xml:space="preserve"> if users | length &gt; 1 %}</w:t>
+      </w:r>
+    </w:p>
+    <w:p>
+      <w:r>
+        <w:t xml:space="preserve">A reasonable offer would include, at a minimum, compensation for the reduced value of </w:t>
+      </w:r>
+      <w:r>
+        <w:t>our</w:t>
+      </w:r>
+      <w:r>
+        <w:t xml:space="preserve"> home or three times the monthly fair rental value of </w:t>
+      </w:r>
+      <w:r>
+        <w:t>our</w:t>
+      </w:r>
+      <w:r>
+        <w:t xml:space="preserve"> home in good repair, whichever amount is larger, and prompt correction of the violations of the state sanitary code.</w:t>
+      </w:r>
+      <w:r>
+        <w:t>{% if is_landlord_subject_to_93a %}</w:t>
+      </w:r>
+      <w:r>
+        <w:t xml:space="preserve"> Your failure to make a reasonable offer within 30 days of receiving this letter could subject you to triple damages, attorney’s fees, and costs, if </w:t>
+      </w:r>
+      <w:r>
+        <w:t>we</w:t>
+      </w:r>
+      <w:r>
+        <w:t xml:space="preserve"> decide to take further legal action.</w:t>
+      </w:r>
+      <w:r>
+        <w:t>{% endif %}</w:t>
+      </w:r>
+    </w:p>
+    <w:p>
+      <w:r>
+        <w:t>{%</w:t>
+      </w:r>
+      <w:r>
+        <w:t>p</w:t>
+      </w:r>
+      <w:r>
+        <w:t xml:space="preserve"> else %}</w:t>
+      </w:r>
+    </w:p>
+    <w:p>
+      <w:r>
+        <w:t>A reasonable offer would include, at a minimum</w:t>
+      </w:r>
+      <w:r>
+        <w:t>,</w:t>
+      </w:r>
+      <w:r>
+        <w:t xml:space="preserve"> compensation for the </w:t>
+      </w:r>
+      <w:r>
+        <w:t>reduced</w:t>
+      </w:r>
+      <w:r>
+        <w:t xml:space="preserve"> value of my home or three times the monthly fair rental value of my home in good repair, whichever amount is larger, and prompt correction of the violations of the state sanitary code.</w:t>
+      </w:r>
+      <w:r>
+        <w:t>{% if is_landlord_subject_to_93a %}</w:t>
+      </w:r>
+      <w:r>
+        <w:t xml:space="preserve"> Your failure to make a reasonable offer within 30 days of receiving this letter could subject you to triple damages, attorney’s fees, and costs, if I decide to take further legal action.</w:t>
+      </w:r>
+      <w:r>
+        <w:t>{% endif %}</w:t>
+      </w:r>
+    </w:p>
+    <w:p>
+      <w:r>
+        <w:t>{%p endif %}</w:t>
+      </w:r>
+    </w:p>
+    <w:p>
+      <w:r>
+        <w:t>{%p endif %}</w:t>
       </w:r>
     </w:p>
     <w:p/>
-    <w:p>
-      <w:r>
-        <w:t>I have experienced substantial interference with the use and enjoyment of my home because of the serious conditions that you have failed to repair.</w:t>
-      </w:r>
-      <w:r>
-        <w:t xml:space="preserve"> </w:t>
-      </w:r>
-      <w:proofErr w:type="gramStart"/>
-      <w:r>
-        <w:t xml:space="preserve">{{ </w:t>
-      </w:r>
-      <w:proofErr w:type="spellStart"/>
-      <w:r>
-        <w:t>fix</w:t>
-      </w:r>
-      <w:proofErr w:type="gramEnd"/>
-      <w:r>
-        <w:t>_punctuation</w:t>
-      </w:r>
-      <w:proofErr w:type="spellEnd"/>
-      <w:r>
-        <w:t>(</w:t>
-      </w:r>
-      <w:proofErr w:type="spellStart"/>
-      <w:r>
-        <w:t>e</w:t>
-      </w:r>
-      <w:r>
-        <w:t>ffect</w:t>
-      </w:r>
-      <w:r>
-        <w:t>_of</w:t>
-      </w:r>
-      <w:r>
-        <w:t>_</w:t>
-      </w:r>
-      <w:r>
-        <w:t>conditions</w:t>
-      </w:r>
-      <w:proofErr w:type="spellEnd"/>
-      <w:r>
-        <w:t>)</w:t>
-      </w:r>
-      <w:r>
-        <w:t xml:space="preserve"> }}</w:t>
-      </w:r>
-    </w:p>
-    <w:p/>
-    <w:p>
-      <w:r>
-        <w:t xml:space="preserve">{%p if </w:t>
-      </w:r>
-      <w:proofErr w:type="spellStart"/>
-      <w:r>
-        <w:t>damage_calculation_</w:t>
-      </w:r>
-      <w:proofErr w:type="gramStart"/>
-      <w:r>
-        <w:t>method</w:t>
-      </w:r>
-      <w:proofErr w:type="spellEnd"/>
-      <w:r>
-        <w:t xml:space="preserve"> !</w:t>
-      </w:r>
-      <w:proofErr w:type="gramEnd"/>
-      <w:r>
-        <w:t>= "</w:t>
-      </w:r>
-      <w:proofErr w:type="spellStart"/>
-      <w:r>
-        <w:t>skip_amount</w:t>
-      </w:r>
-      <w:proofErr w:type="spellEnd"/>
-      <w:r>
-        <w:t>" %}</w:t>
-      </w:r>
-    </w:p>
-    <w:p>
-      <w:r>
-        <w:t xml:space="preserve">A reasonable offer would include, at a minimum </w:t>
-      </w:r>
-      <w:r>
-        <w:t xml:space="preserve">{{ </w:t>
-      </w:r>
-      <w:r>
-        <w:t>currency(</w:t>
-      </w:r>
-      <w:r>
-        <w:t>tenant_93a_demand_</w:t>
-      </w:r>
-      <w:r>
-        <w:t>amount</w:t>
-      </w:r>
-      <w:r>
-        <w:t>)</w:t>
-      </w:r>
-      <w:r>
-        <w:t xml:space="preserve"> }} </w:t>
-      </w:r>
-      <w:r>
-        <w:t>and prompt correction of the violations of the state sanitary code.</w:t>
-      </w:r>
-      <w:r>
-        <w:t>{% if is_landlord_subject_to_93a %}</w:t>
-      </w:r>
-      <w:r>
-        <w:t xml:space="preserve"> Your failure to make a reasonable offer within 30 days of receiving this letter could subject you to triple damages, attorney’s fees</w:t>
-      </w:r>
-      <w:r>
-        <w:t>,</w:t>
-      </w:r>
-      <w:r>
-        <w:t xml:space="preserve"> and costs, if I decide to take further legal action.</w:t>
-      </w:r>
-      <w:r>
-        <w:t>{% endif %}</w:t>
-      </w:r>
-    </w:p>
-    <w:p>
-      <w:r>
-        <w:t>{%p else %}</w:t>
-      </w:r>
-    </w:p>
-    <w:p>
-      <w:r>
-        <w:t>A reasonable offer would include, at a minimum</w:t>
-      </w:r>
-      <w:r>
-        <w:t>,</w:t>
-      </w:r>
-      <w:r>
-        <w:t xml:space="preserve"> compensation for the </w:t>
-      </w:r>
-      <w:r>
-        <w:t>reduced</w:t>
-      </w:r>
-      <w:r>
-        <w:t xml:space="preserve"> value of my home or three times the monthly fair rental value of my home in good repair, whichever amount is larger, and prompt correction of the violations of the state sanitary code.</w:t>
-      </w:r>
-      <w:r>
-        <w:t xml:space="preserve">{% if </w:t>
-      </w:r>
-      <w:r>
-        <w:lastRenderedPageBreak/>
-        <w:t>is_landlord_subject_to_93a %}</w:t>
-      </w:r>
-      <w:r>
-        <w:t xml:space="preserve"> Your failure to make a reasonable offer within 30 days of receiving this letter could subject you to triple damages, attorney’s fees, and costs, if I decide to take further legal action.</w:t>
-      </w:r>
-      <w:r>
-        <w:t>{% endif %}</w:t>
-      </w:r>
-    </w:p>
-    <w:p>
-      <w:r>
-        <w:t>{%p endif %}</w:t>
-      </w:r>
-    </w:p>
     <w:p/>
     <w:p>
       <w:pPr>
@@ -570,27 +1034,12 @@
         <w:t>Sincerely,</w:t>
       </w:r>
     </w:p>
-    <w:p/>
     <w:p>
       <w:pPr>
         <w:jc w:val="right"/>
       </w:pPr>
-      <w:proofErr w:type="gramStart"/>
-      <w:r>
-        <w:t xml:space="preserve">{{ </w:t>
-      </w:r>
-      <w:r>
-        <w:t>users</w:t>
-      </w:r>
-      <w:proofErr w:type="gramEnd"/>
-      <w:r>
-        <w:t>[0]</w:t>
-      </w:r>
-      <w:r>
-        <w:t>.</w:t>
-      </w:r>
-      <w:r>
-        <w:t>signature }}</w:t>
+      <w:r>
+        <w:t>{%p for user in users %}</w:t>
       </w:r>
     </w:p>
     <w:p>
@@ -599,11 +1048,61 @@
       </w:pPr>
       <w:proofErr w:type="gramStart"/>
       <w:r>
-        <w:t>{{ users</w:t>
-      </w:r>
-      <w:proofErr w:type="gramEnd"/>
-      <w:r>
-        <w:t>[0] }}</w:t>
+        <w:t xml:space="preserve">{{ </w:t>
+      </w:r>
+      <w:proofErr w:type="spellStart"/>
+      <w:r>
+        <w:t>user</w:t>
+      </w:r>
+      <w:proofErr w:type="gramEnd"/>
+      <w:r>
+        <w:t>.signature_if_final</w:t>
+      </w:r>
+      <w:proofErr w:type="spellEnd"/>
+      <w:r>
+        <w:t>(</w:t>
+      </w:r>
+      <w:proofErr w:type="spellStart"/>
+      <w:r>
+        <w:t>i</w:t>
+      </w:r>
+      <w:proofErr w:type="spellEnd"/>
+      <w:proofErr w:type="gramStart"/>
+      <w:r>
+        <w:t>) }</w:t>
+      </w:r>
+      <w:proofErr w:type="gramEnd"/>
+      <w:r>
+        <w:t>}</w:t>
+      </w:r>
+    </w:p>
+    <w:p>
+      <w:pPr>
+        <w:jc w:val="right"/>
+      </w:pPr>
+      <w:proofErr w:type="gramStart"/>
+      <w:r>
+        <w:t>{{ user</w:t>
+      </w:r>
+      <w:proofErr w:type="gramEnd"/>
+      <w:r>
+        <w:t xml:space="preserve"> }}</w:t>
+      </w:r>
+    </w:p>
+    <w:p>
+      <w:pPr>
+        <w:jc w:val="right"/>
+      </w:pPr>
+      <w:r>
+        <w:t xml:space="preserve">{%p </w:t>
+      </w:r>
+      <w:proofErr w:type="spellStart"/>
+      <w:r>
+        <w:t>endfor</w:t>
+      </w:r>
+      <w:proofErr w:type="spellEnd"/>
+      <w:r>
+        <w:t xml:space="preserve"> %}</w:t>
       </w:r>
     </w:p>
     <w:sectPr>
@@ -617,7 +1116,7 @@
 </file>
 
 <file path=word/endnotes.xml><?xml version="1.0" encoding="utf-8"?>
-<w:endnotes xmlns:wpc="http://schemas.microsoft.com/office/word/2010/wordprocessingCanvas" xmlns:cx="http://schemas.microsoft.com/office/drawing/2014/chartex" xmlns:cx1="http://schemas.microsoft.com/office/drawing/2015/9/8/chartex" xmlns:cx2="http://schemas.microsoft.com/office/drawing/2015/10/21/chartex" xmlns:cx3="http://schemas.microsoft.com/office/drawing/2016/5/9/chartex" xmlns:cx4="http://schemas.microsoft.com/office/drawing/2016/5/10/chartex" xmlns:cx5="http://schemas.microsoft.com/office/drawing/2016/5/11/chartex" xmlns:cx6="http://schemas.microsoft.com/office/drawing/2016/5/12/chartex" xmlns:cx7="http://schemas.microsoft.com/office/drawing/2016/5/13/chartex" xmlns:cx8="http://schemas.microsoft.com/office/drawing/2016/5/14/chartex" xmlns:mc="http://schemas.openxmlformats.org/markup-compatibility/2006" xmlns:aink="http://schemas.microsoft.com/office/drawing/2016/ink" xmlns:am3d="http://schemas.microsoft.com/office/drawing/2017/model3d" xmlns:o="urn:schemas-microsoft-com:office:office" xmlns:oel="http://schemas.microsoft.com/office/2019/extlst" xmlns:r="http://schemas.openxmlformats.org/officeDocument/2006/relationships" xmlns:m="http://schemas.openxmlformats.org/officeDocument/2006/math" xmlns:v="urn:schemas-microsoft-com:vml" xmlns:wp14="http://schemas.microsoft.com/office/word/2010/wordprocessingDrawing" xmlns:wp="http://schemas.openxmlformats.org/drawingml/2006/wordprocessingDrawing" xmlns:w10="urn:schemas-microsoft-com:office:word" xmlns:w="http://schemas.openxmlformats.org/wordprocessingml/2006/main" xmlns:w14="http://schemas.microsoft.com/office/word/2010/wordml" xmlns:w15="http://schemas.microsoft.com/office/word/2012/wordml" xmlns:w16cex="http://schemas.microsoft.com/office/word/2018/wordml/cex" xmlns:w16cid="http://schemas.microsoft.com/office/word/2016/wordml/cid" xmlns:w16="http://schemas.microsoft.com/office/word/2018/wordml" xmlns:w16sdtdh="http://schemas.microsoft.com/office/word/2020/wordml/sdtdatahash" xmlns:w16se="http://schemas.microsoft.com/office/word/2015/wordml/symex" xmlns:wpg="http://schemas.microsoft.com/office/word/2010/wordprocessingGroup" xmlns:wpi="http://schemas.microsoft.com/office/word/2010/wordprocessingInk" xmlns:wne="http://schemas.microsoft.com/office/word/2006/wordml" xmlns:wps="http://schemas.microsoft.com/office/word/2010/wordprocessingShape" mc:Ignorable="w14 w15 w16se w16cid w16 w16cex w16sdtdh wp14">
+<w:endnotes xmlns:wpc="http://schemas.microsoft.com/office/word/2010/wordprocessingCanvas" xmlns:cx="http://schemas.microsoft.com/office/drawing/2014/chartex" xmlns:cx1="http://schemas.microsoft.com/office/drawing/2015/9/8/chartex" xmlns:cx2="http://schemas.microsoft.com/office/drawing/2015/10/21/chartex" xmlns:cx3="http://schemas.microsoft.com/office/drawing/2016/5/9/chartex" xmlns:cx4="http://schemas.microsoft.com/office/drawing/2016/5/10/chartex" xmlns:cx5="http://schemas.microsoft.com/office/drawing/2016/5/11/chartex" xmlns:cx6="http://schemas.microsoft.com/office/drawing/2016/5/12/chartex" xmlns:cx7="http://schemas.microsoft.com/office/drawing/2016/5/13/chartex" xmlns:cx8="http://schemas.microsoft.com/office/drawing/2016/5/14/chartex" xmlns:mc="http://schemas.openxmlformats.org/markup-compatibility/2006" xmlns:aink="http://schemas.microsoft.com/office/drawing/2016/ink" xmlns:am3d="http://schemas.microsoft.com/office/drawing/2017/model3d" xmlns:o="urn:schemas-microsoft-com:office:office" xmlns:oel="http://schemas.microsoft.com/office/2019/extlst" xmlns:r="http://schemas.openxmlformats.org/officeDocument/2006/relationships" xmlns:m="http://schemas.openxmlformats.org/officeDocument/2006/math" xmlns:v="urn:schemas-microsoft-com:vml" xmlns:wp14="http://schemas.microsoft.com/office/word/2010/wordprocessingDrawing" xmlns:wp="http://schemas.openxmlformats.org/drawingml/2006/wordprocessingDrawing" xmlns:w10="urn:schemas-microsoft-com:office:word" xmlns:w="http://schemas.openxmlformats.org/wordprocessingml/2006/main" xmlns:w14="http://schemas.microsoft.com/office/word/2010/wordml" xmlns:w15="http://schemas.microsoft.com/office/word/2012/wordml" xmlns:w16cex="http://schemas.microsoft.com/office/word/2018/wordml/cex" xmlns:w16cid="http://schemas.microsoft.com/office/word/2016/wordml/cid" xmlns:w16="http://schemas.microsoft.com/office/word/2018/wordml" xmlns:w16du="http://schemas.microsoft.com/office/word/2023/wordml/word16du" xmlns:w16sdtdh="http://schemas.microsoft.com/office/word/2020/wordml/sdtdatahash" xmlns:w16sdtfl="http://schemas.microsoft.com/office/word/2024/wordml/sdtformatlock" xmlns:w16se="http://schemas.microsoft.com/office/word/2015/wordml/symex" xmlns:wpg="http://schemas.microsoft.com/office/word/2010/wordprocessingGroup" xmlns:wpi="http://schemas.microsoft.com/office/word/2010/wordprocessingInk" xmlns:wne="http://schemas.microsoft.com/office/word/2006/wordml" xmlns:wps="http://schemas.microsoft.com/office/word/2010/wordprocessingShape" mc:Ignorable="w14 w15 w16se w16cid w16 w16cex w16sdtdh w16sdtfl w16du wp14">
   <w:endnote w:type="separator" w:id="-1">
     <w:p>
       <w:r>
@@ -636,7 +1135,7 @@
 </file>
 
 <file path=word/footnotes.xml><?xml version="1.0" encoding="utf-8"?>
-<w:footnotes xmlns:wpc="http://schemas.microsoft.com/office/word/2010/wordprocessingCanvas" xmlns:cx="http://schemas.microsoft.com/office/drawing/2014/chartex" xmlns:cx1="http://schemas.microsoft.com/office/drawing/2015/9/8/chartex" xmlns:cx2="http://schemas.microsoft.com/office/drawing/2015/10/21/chartex" xmlns:cx3="http://schemas.microsoft.com/office/drawing/2016/5/9/chartex" xmlns:cx4="http://schemas.microsoft.com/office/drawing/2016/5/10/chartex" xmlns:cx5="http://schemas.microsoft.com/office/drawing/2016/5/11/chartex" xmlns:cx6="http://schemas.microsoft.com/office/drawing/2016/5/12/chartex" xmlns:cx7="http://schemas.microsoft.com/office/drawing/2016/5/13/chartex" xmlns:cx8="http://schemas.microsoft.com/office/drawing/2016/5/14/chartex" xmlns:mc="http://schemas.openxmlformats.org/markup-compatibility/2006" xmlns:aink="http://schemas.microsoft.com/office/drawing/2016/ink" xmlns:am3d="http://schemas.microsoft.com/office/drawing/2017/model3d" xmlns:o="urn:schemas-microsoft-com:office:office" xmlns:oel="http://schemas.microsoft.com/office/2019/extlst" xmlns:r="http://schemas.openxmlformats.org/officeDocument/2006/relationships" xmlns:m="http://schemas.openxmlformats.org/officeDocument/2006/math" xmlns:v="urn:schemas-microsoft-com:vml" xmlns:wp14="http://schemas.microsoft.com/office/word/2010/wordprocessingDrawing" xmlns:wp="http://schemas.openxmlformats.org/drawingml/2006/wordprocessingDrawing" xmlns:w10="urn:schemas-microsoft-com:office:word" xmlns:w="http://schemas.openxmlformats.org/wordprocessingml/2006/main" xmlns:w14="http://schemas.microsoft.com/office/word/2010/wordml" xmlns:w15="http://schemas.microsoft.com/office/word/2012/wordml" xmlns:w16cex="http://schemas.microsoft.com/office/word/2018/wordml/cex" xmlns:w16cid="http://schemas.microsoft.com/office/word/2016/wordml/cid" xmlns:w16="http://schemas.microsoft.com/office/word/2018/wordml" xmlns:w16sdtdh="http://schemas.microsoft.com/office/word/2020/wordml/sdtdatahash" xmlns:w16se="http://schemas.microsoft.com/office/word/2015/wordml/symex" xmlns:wpg="http://schemas.microsoft.com/office/word/2010/wordprocessingGroup" xmlns:wpi="http://schemas.microsoft.com/office/word/2010/wordprocessingInk" xmlns:wne="http://schemas.microsoft.com/office/word/2006/wordml" xmlns:wps="http://schemas.microsoft.com/office/word/2010/wordprocessingShape" mc:Ignorable="w14 w15 w16se w16cid w16 w16cex w16sdtdh wp14">
+<w:footnotes xmlns:wpc="http://schemas.microsoft.com/office/word/2010/wordprocessingCanvas" xmlns:cx="http://schemas.microsoft.com/office/drawing/2014/chartex" xmlns:cx1="http://schemas.microsoft.com/office/drawing/2015/9/8/chartex" xmlns:cx2="http://schemas.microsoft.com/office/drawing/2015/10/21/chartex" xmlns:cx3="http://schemas.microsoft.com/office/drawing/2016/5/9/chartex" xmlns:cx4="http://schemas.microsoft.com/office/drawing/2016/5/10/chartex" xmlns:cx5="http://schemas.microsoft.com/office/drawing/2016/5/11/chartex" xmlns:cx6="http://schemas.microsoft.com/office/drawing/2016/5/12/chartex" xmlns:cx7="http://schemas.microsoft.com/office/drawing/2016/5/13/chartex" xmlns:cx8="http://schemas.microsoft.com/office/drawing/2016/5/14/chartex" xmlns:mc="http://schemas.openxmlformats.org/markup-compatibility/2006" xmlns:aink="http://schemas.microsoft.com/office/drawing/2016/ink" xmlns:am3d="http://schemas.microsoft.com/office/drawing/2017/model3d" xmlns:o="urn:schemas-microsoft-com:office:office" xmlns:oel="http://schemas.microsoft.com/office/2019/extlst" xmlns:r="http://schemas.openxmlformats.org/officeDocument/2006/relationships" xmlns:m="http://schemas.openxmlformats.org/officeDocument/2006/math" xmlns:v="urn:schemas-microsoft-com:vml" xmlns:wp14="http://schemas.microsoft.com/office/word/2010/wordprocessingDrawing" xmlns:wp="http://schemas.openxmlformats.org/drawingml/2006/wordprocessingDrawing" xmlns:w10="urn:schemas-microsoft-com:office:word" xmlns:w="http://schemas.openxmlformats.org/wordprocessingml/2006/main" xmlns:w14="http://schemas.microsoft.com/office/word/2010/wordml" xmlns:w15="http://schemas.microsoft.com/office/word/2012/wordml" xmlns:w16cex="http://schemas.microsoft.com/office/word/2018/wordml/cex" xmlns:w16cid="http://schemas.microsoft.com/office/word/2016/wordml/cid" xmlns:w16="http://schemas.microsoft.com/office/word/2018/wordml" xmlns:w16du="http://schemas.microsoft.com/office/word/2023/wordml/word16du" xmlns:w16sdtdh="http://schemas.microsoft.com/office/word/2020/wordml/sdtdatahash" xmlns:w16sdtfl="http://schemas.microsoft.com/office/word/2024/wordml/sdtformatlock" xmlns:w16se="http://schemas.microsoft.com/office/word/2015/wordml/symex" xmlns:wpg="http://schemas.microsoft.com/office/word/2010/wordprocessingGroup" xmlns:wpi="http://schemas.microsoft.com/office/word/2010/wordprocessingInk" xmlns:wne="http://schemas.microsoft.com/office/word/2006/wordml" xmlns:wps="http://schemas.microsoft.com/office/word/2010/wordprocessingShape" mc:Ignorable="w14 w15 w16se w16cid w16 w16cex w16sdtdh w16sdtfl w16du wp14">
   <w:footnote w:type="separator" w:id="-1">
     <w:p>
       <w:r>
@@ -655,7 +1154,7 @@
 </file>
 
 <file path=word/numbering.xml><?xml version="1.0" encoding="utf-8"?>
-<w:numbering xmlns:wpc="http://schemas.microsoft.com/office/word/2010/wordprocessingCanvas" xmlns:cx="http://schemas.microsoft.com/office/drawing/2014/chartex" xmlns:cx1="http://schemas.microsoft.com/office/drawing/2015/9/8/chartex" xmlns:cx2="http://schemas.microsoft.com/office/drawing/2015/10/21/chartex" xmlns:cx3="http://schemas.microsoft.com/office/drawing/2016/5/9/chartex" xmlns:cx4="http://schemas.microsoft.com/office/drawing/2016/5/10/chartex" xmlns:cx5="http://schemas.microsoft.com/office/drawing/2016/5/11/chartex" xmlns:cx6="http://schemas.microsoft.com/office/drawing/2016/5/12/chartex" xmlns:cx7="http://schemas.microsoft.com/office/drawing/2016/5/13/chartex" xmlns:cx8="http://schemas.microsoft.com/office/drawing/2016/5/14/chartex" xmlns:mc="http://schemas.openxmlformats.org/markup-compatibility/2006" xmlns:aink="http://schemas.microsoft.com/office/drawing/2016/ink" xmlns:am3d="http://schemas.microsoft.com/office/drawing/2017/model3d" xmlns:o="urn:schemas-microsoft-com:office:office" xmlns:oel="http://schemas.microsoft.com/office/2019/extlst" xmlns:r="http://schemas.openxmlformats.org/officeDocument/2006/relationships" xmlns:m="http://schemas.openxmlformats.org/officeDocument/2006/math" xmlns:v="urn:schemas-microsoft-com:vml" xmlns:wp14="http://schemas.microsoft.com/office/word/2010/wordprocessingDrawing" xmlns:wp="http://schemas.openxmlformats.org/drawingml/2006/wordprocessingDrawing" xmlns:w10="urn:schemas-microsoft-com:office:word" xmlns:w="http://schemas.openxmlformats.org/wordprocessingml/2006/main" xmlns:w14="http://schemas.microsoft.com/office/word/2010/wordml" xmlns:w15="http://schemas.microsoft.com/office/word/2012/wordml" xmlns:w16cex="http://schemas.microsoft.com/office/word/2018/wordml/cex" xmlns:w16cid="http://schemas.microsoft.com/office/word/2016/wordml/cid" xmlns:w16="http://schemas.microsoft.com/office/word/2018/wordml" xmlns:w16sdtdh="http://schemas.microsoft.com/office/word/2020/wordml/sdtdatahash" xmlns:w16se="http://schemas.microsoft.com/office/word/2015/wordml/symex" xmlns:wpg="http://schemas.microsoft.com/office/word/2010/wordprocessingGroup" xmlns:wpi="http://schemas.microsoft.com/office/word/2010/wordprocessingInk" xmlns:wne="http://schemas.microsoft.com/office/word/2006/wordml" xmlns:wps="http://schemas.microsoft.com/office/word/2010/wordprocessingShape" mc:Ignorable="w14 w15 w16se w16cid w16 w16cex w16sdtdh wp14">
+<w:numbering xmlns:wpc="http://schemas.microsoft.com/office/word/2010/wordprocessingCanvas" xmlns:cx="http://schemas.microsoft.com/office/drawing/2014/chartex" xmlns:cx1="http://schemas.microsoft.com/office/drawing/2015/9/8/chartex" xmlns:cx2="http://schemas.microsoft.com/office/drawing/2015/10/21/chartex" xmlns:cx3="http://schemas.microsoft.com/office/drawing/2016/5/9/chartex" xmlns:cx4="http://schemas.microsoft.com/office/drawing/2016/5/10/chartex" xmlns:cx5="http://schemas.microsoft.com/office/drawing/2016/5/11/chartex" xmlns:cx6="http://schemas.microsoft.com/office/drawing/2016/5/12/chartex" xmlns:cx7="http://schemas.microsoft.com/office/drawing/2016/5/13/chartex" xmlns:cx8="http://schemas.microsoft.com/office/drawing/2016/5/14/chartex" xmlns:mc="http://schemas.openxmlformats.org/markup-compatibility/2006" xmlns:aink="http://schemas.microsoft.com/office/drawing/2016/ink" xmlns:am3d="http://schemas.microsoft.com/office/drawing/2017/model3d" xmlns:o="urn:schemas-microsoft-com:office:office" xmlns:oel="http://schemas.microsoft.com/office/2019/extlst" xmlns:r="http://schemas.openxmlformats.org/officeDocument/2006/relationships" xmlns:m="http://schemas.openxmlformats.org/officeDocument/2006/math" xmlns:v="urn:schemas-microsoft-com:vml" xmlns:wp14="http://schemas.microsoft.com/office/word/2010/wordprocessingDrawing" xmlns:wp="http://schemas.openxmlformats.org/drawingml/2006/wordprocessingDrawing" xmlns:w10="urn:schemas-microsoft-com:office:word" xmlns:w="http://schemas.openxmlformats.org/wordprocessingml/2006/main" xmlns:w14="http://schemas.microsoft.com/office/word/2010/wordml" xmlns:w15="http://schemas.microsoft.com/office/word/2012/wordml" xmlns:w16cex="http://schemas.microsoft.com/office/word/2018/wordml/cex" xmlns:w16cid="http://schemas.microsoft.com/office/word/2016/wordml/cid" xmlns:w16="http://schemas.microsoft.com/office/word/2018/wordml" xmlns:w16du="http://schemas.microsoft.com/office/word/2023/wordml/word16du" xmlns:w16sdtdh="http://schemas.microsoft.com/office/word/2020/wordml/sdtdatahash" xmlns:w16sdtfl="http://schemas.microsoft.com/office/word/2024/wordml/sdtformatlock" xmlns:w16se="http://schemas.microsoft.com/office/word/2015/wordml/symex" xmlns:wpg="http://schemas.microsoft.com/office/word/2010/wordprocessingGroup" xmlns:wpi="http://schemas.microsoft.com/office/word/2010/wordprocessingInk" xmlns:wne="http://schemas.microsoft.com/office/word/2006/wordml" xmlns:wps="http://schemas.microsoft.com/office/word/2010/wordprocessingShape" mc:Ignorable="w14 w15 w16se w16cid w16 w16cex w16sdtdh w16sdtfl w16du wp14">
   <w:abstractNum w:abstractNumId="0" w15:restartNumberingAfterBreak="0">
     <w:nsid w:val="618451CD"/>
     <w:multiLevelType w:val="hybridMultilevel"/>
@@ -749,7 +1248,7 @@
 </file>
 
 <file path=word/styles.xml><?xml version="1.0" encoding="utf-8"?>
-<w:styles xmlns:mc="http://schemas.openxmlformats.org/markup-compatibility/2006" xmlns:r="http://schemas.openxmlformats.org/officeDocument/2006/relationships" xmlns:w="http://schemas.openxmlformats.org/wordprocessingml/2006/main" xmlns:w14="http://schemas.microsoft.com/office/word/2010/wordml" xmlns:w15="http://schemas.microsoft.com/office/word/2012/wordml" xmlns:w16cex="http://schemas.microsoft.com/office/word/2018/wordml/cex" xmlns:w16cid="http://schemas.microsoft.com/office/word/2016/wordml/cid" xmlns:w16="http://schemas.microsoft.com/office/word/2018/wordml" xmlns:w16sdtdh="http://schemas.microsoft.com/office/word/2020/wordml/sdtdatahash" xmlns:w16se="http://schemas.microsoft.com/office/word/2015/wordml/symex" mc:Ignorable="w14 w15 w16se w16cid w16 w16cex w16sdtdh">
+<w:styles xmlns:mc="http://schemas.openxmlformats.org/markup-compatibility/2006" xmlns:r="http://schemas.openxmlformats.org/officeDocument/2006/relationships" xmlns:w="http://schemas.openxmlformats.org/wordprocessingml/2006/main" xmlns:w14="http://schemas.microsoft.com/office/word/2010/wordml" xmlns:w15="http://schemas.microsoft.com/office/word/2012/wordml" xmlns:w16cex="http://schemas.microsoft.com/office/word/2018/wordml/cex" xmlns:w16cid="http://schemas.microsoft.com/office/word/2016/wordml/cid" xmlns:w16="http://schemas.microsoft.com/office/word/2018/wordml" xmlns:w16du="http://schemas.microsoft.com/office/word/2023/wordml/word16du" xmlns:w16sdtdh="http://schemas.microsoft.com/office/word/2020/wordml/sdtdatahash" xmlns:w16sdtfl="http://schemas.microsoft.com/office/word/2024/wordml/sdtformatlock" xmlns:w16se="http://schemas.microsoft.com/office/word/2015/wordml/symex" mc:Ignorable="w14 w15 w16se w16cid w16 w16cex w16sdtdh w16sdtfl w16du">
   <w:docDefaults>
     <w:rPrDefault>
       <w:rPr>

</xml_diff>